<commit_message>
updating scripts and final paper
</commit_message>
<xml_diff>
--- a/Project_essay_Rosenberger.docx
+++ b/Project_essay_Rosenberger.docx
@@ -38,22 +38,76 @@
         <w:spacing w:line="240" w:lineRule="auto"/>
       </w:pPr>
       <w:r>
-        <w:t>13 November 2022</w:t>
-      </w:r>
-    </w:p>
-    <w:p>
-      <w:pPr>
+        <w:t>14 December</w:t>
+      </w:r>
+      <w:r>
+        <w:t xml:space="preserve"> 2022</w:t>
+      </w:r>
+    </w:p>
+    <w:p>
+      <w:pPr>
+        <w:spacing w:line="240" w:lineRule="auto"/>
+      </w:pPr>
+      <w:r>
         <w:rPr>
           <w:b/>
           <w:bCs/>
         </w:rPr>
-      </w:pPr>
+        <w:t>Abstract:</w:t>
+      </w:r>
       <w:r>
         <w:rPr>
           <w:b/>
           <w:bCs/>
         </w:rPr>
-        <w:t xml:space="preserve">Introduction: </w:t>
+        <w:t xml:space="preserve"> </w:t>
+      </w:r>
+      <w:r>
+        <w:t>Hundreds of millions of elm trees worldwide are threatened by Dutch Elm Disease (DED). However, genetically based resistance to DED exists in several species of elms</w:t>
+      </w:r>
+      <w:r>
+        <w:t>. S</w:t>
+      </w:r>
+      <w:r>
+        <w:t>ince trees can hybridize with one another, it</w:t>
+      </w:r>
+      <w:r>
+        <w:t xml:space="preserve"> is</w:t>
+      </w:r>
+      <w:r>
+        <w:t xml:space="preserve"> possible for resistance to spread among populations through introgression. Here I model the spread of DED resistance</w:t>
+      </w:r>
+      <w:r>
+        <w:t xml:space="preserve"> (in the form of major gene resistance)</w:t>
+      </w:r>
+      <w:r>
+        <w:t xml:space="preserve"> across populations using a diploid selection model</w:t>
+      </w:r>
+      <w:r>
+        <w:t xml:space="preserve"> to determine</w:t>
+      </w:r>
+      <w:r>
+        <w:t xml:space="preserve"> 1) how long will it take for resistance to become fixed in a population? 2) what is the optimal initial proportion of resistance to introduce in a susceptible population of elms? 3) can resistance evolve/persist/fix without selective pressure? Additionally, I attempt to create a modified SIR model showing the dynamics of a population of elms experiencing an outbreak of DED. </w:t>
+      </w:r>
+    </w:p>
+    <w:p>
+      <w:pPr>
+        <w:pStyle w:val="ListParagraph"/>
+        <w:numPr>
+          <w:ilvl w:val="0"/>
+          <w:numId w:val="3"/>
+        </w:numPr>
+        <w:rPr>
+          <w:b/>
+          <w:bCs/>
+        </w:rPr>
+      </w:pPr>
+      <w:r>
+        <w:rPr>
+          <w:b/>
+          <w:bCs/>
+        </w:rPr>
+        <w:t>Introduction</w:t>
       </w:r>
     </w:p>
     <w:p>
@@ -82,7 +136,10 @@
         <w:t xml:space="preserve"> Although plants lack the adaptive immune system of vertebrate species, plants species have developed several innate immune responses to pathogens (Han, 2018). Genetically based disease resistance provides species with an intrinsic mechanism to respond and adapt to pathogens</w:t>
       </w:r>
       <w:r>
-        <w:t>. This has been seen in several plant species which have co-evolved with their pathogens for long periods of time. S</w:t>
+        <w:t xml:space="preserve">. This has been seen in </w:t>
+      </w:r>
+      <w:r>
+        <w:t>several plant species which have co-evolved with their pathogens for long periods of time. S</w:t>
       </w:r>
       <w:r>
         <w:t xml:space="preserve">everal species of elm trees provide an example into this mechanism. </w:t>
@@ -105,10 +162,7 @@
         <w:t>.</w:t>
       </w:r>
       <w:r>
-        <w:t xml:space="preserve"> Depending on the age and susceptibility, the </w:t>
-      </w:r>
-      <w:r>
-        <w:t xml:space="preserve">tree can die in as little as 2 months to a few years following DED infection (Grabowski, 2019). DED is caused by a group of fungal pathogens, </w:t>
+        <w:t xml:space="preserve"> Depending on the age and susceptibility, the tree can die in as little as 2 months to a few years following DED infection (Grabowski, 2019). DED is caused by a group of fungal pathogens, </w:t>
       </w:r>
       <w:r>
         <w:rPr>
@@ -161,10 +215,22 @@
         <w:t xml:space="preserve"> susceptible to the disease, particularly those native to Europe and North America, other species, mostly those found in Asia, are resistant and can overcome infection of DED (Gibbs, 1978). Resistance phenotypes range from susceptible to infection and death, to tolerant (survives with infection), to resistant (avoids infection). Since DED resistance is genetically based</w:t>
       </w:r>
       <w:r>
-        <w:t xml:space="preserve"> and in general, trees have the ability to hybridize with other species</w:t>
-      </w:r>
-      <w:r>
-        <w:t>, resistance can spread between populations and species through introgression and be passed on to offspring. Introducing resistant genotypes in a population of susceptible trees should allow the resistance genotype to spread over time, theoretically allowing the population to survive DED infection. However, little is known about the gene or genes governing resistance to DED</w:t>
+        <w:t xml:space="preserve"> and in general, trees </w:t>
+      </w:r>
+      <w:proofErr w:type="gramStart"/>
+      <w:r>
+        <w:t>have the ability to</w:t>
+      </w:r>
+      <w:proofErr w:type="gramEnd"/>
+      <w:r>
+        <w:t xml:space="preserve"> hybridize with other species</w:t>
+      </w:r>
+      <w:r>
+        <w:t xml:space="preserve">, resistance can spread between populations and species through introgression and be passed on to offspring. Introducing resistant genotypes in a population of susceptible trees should allow </w:t>
+      </w:r>
+      <w:r>
+        <w:lastRenderedPageBreak/>
+        <w:t>the resistance genotype to spread over time, theoretically allowing the population to survive DED infection. However, little is known about the gene or genes governing resistance to DED</w:t>
       </w:r>
       <w:r>
         <w:t>.</w:t>
@@ -176,71 +242,11 @@
     <w:p>
       <w:pPr>
         <w:ind w:firstLine="720"/>
-      </w:pPr>
-      <w:r>
-        <w:rPr>
-          <w:noProof/>
-        </w:rPr>
-        <mc:AlternateContent>
-          <mc:Choice Requires="wpi">
-            <w:drawing>
-              <wp:anchor distT="0" distB="0" distL="114300" distR="114300" simplePos="0" relativeHeight="251659264" behindDoc="0" locked="0" layoutInCell="1" allowOverlap="1" wp14:anchorId="2DBB53D9" wp14:editId="50C92614">
-                <wp:simplePos x="0" y="0"/>
-                <wp:positionH relativeFrom="column">
-                  <wp:posOffset>3966399</wp:posOffset>
-                </wp:positionH>
-                <wp:positionV relativeFrom="paragraph">
-                  <wp:posOffset>-444592</wp:posOffset>
-                </wp:positionV>
-                <wp:extent cx="274680" cy="1773360"/>
-                <wp:effectExtent l="57150" t="38100" r="49530" b="55880"/>
-                <wp:wrapNone/>
-                <wp:docPr id="2" name="Ink 2"/>
-                <wp:cNvGraphicFramePr/>
-                <a:graphic xmlns:a="http://schemas.openxmlformats.org/drawingml/2006/main">
-                  <a:graphicData uri="http://schemas.microsoft.com/office/word/2010/wordprocessingInk">
-                    <w14:contentPart bwMode="auto" r:id="rId5">
-                      <w14:nvContentPartPr>
-                        <w14:cNvContentPartPr/>
-                      </w14:nvContentPartPr>
-                      <w14:xfrm>
-                        <a:off x="0" y="0"/>
-                        <a:ext cx="274680" cy="1773360"/>
-                      </w14:xfrm>
-                    </w14:contentPart>
-                  </a:graphicData>
-                </a:graphic>
-              </wp:anchor>
-            </w:drawing>
-          </mc:Choice>
-          <mc:Fallback>
-            <w:pict>
-              <v:shapetype w14:anchorId="1006F1E6" id="_x0000_t75" coordsize="21600,21600" o:spt="75" o:preferrelative="t" path="m@4@5l@4@11@9@11@9@5xe" filled="f" stroked="f">
-                <v:stroke joinstyle="miter"/>
-                <v:formulas>
-                  <v:f eqn="if lineDrawn pixelLineWidth 0"/>
-                  <v:f eqn="sum @0 1 0"/>
-                  <v:f eqn="sum 0 0 @1"/>
-                  <v:f eqn="prod @2 1 2"/>
-                  <v:f eqn="prod @3 21600 pixelWidth"/>
-                  <v:f eqn="prod @3 21600 pixelHeight"/>
-                  <v:f eqn="sum @0 0 1"/>
-                  <v:f eqn="prod @6 1 2"/>
-                  <v:f eqn="prod @7 21600 pixelWidth"/>
-                  <v:f eqn="sum @8 21600 0"/>
-                  <v:f eqn="prod @7 21600 pixelHeight"/>
-                  <v:f eqn="sum @10 21600 0"/>
-                </v:formulas>
-                <v:path o:extrusionok="f" gradientshapeok="t" o:connecttype="rect"/>
-                <o:lock v:ext="edit" aspectratio="t"/>
-              </v:shapetype>
-              <v:shape id="Ink 2" o:spid="_x0000_s1026" type="#_x0000_t75" style="position:absolute;margin-left:311.6pt;margin-top:-35.7pt;width:23.05pt;height:141.05pt;z-index:251659264;visibility:visible;mso-wrap-style:square;mso-wrap-distance-left:9pt;mso-wrap-distance-top:0;mso-wrap-distance-right:9pt;mso-wrap-distance-bottom:0;mso-position-horizontal:absolute;mso-position-horizontal-relative:text;mso-position-vertical:absolute;mso-position-vertical-relative:text" o:gfxdata="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">
-                <v:imagedata r:id="rId6" o:title=""/>
-              </v:shape>
-            </w:pict>
-          </mc:Fallback>
-        </mc:AlternateContent>
-      </w:r>
+        <w:rPr>
+          <w:i/>
+          <w:iCs/>
+        </w:rPr>
+      </w:pPr>
       <w:r>
         <w:t>As previously mentioned, several Asian elm species have genetic resistance to DED. This might be expected if these species co-evolved with this pathogen for long periods of time due to selection; however</w:t>
       </w:r>
@@ -265,11 +271,7 @@
         <w:t xml:space="preserve">Ophiostoma </w:t>
       </w:r>
       <w:r>
-        <w:t xml:space="preserve">having a historical range in Asia </w:t>
-      </w:r>
-      <w:r>
-        <w:lastRenderedPageBreak/>
-        <w:t xml:space="preserve">(Gibbs, 1978). </w:t>
+        <w:t xml:space="preserve">having a historical range in Asia (Gibbs, 1978). </w:t>
       </w:r>
       <w:r>
         <w:t xml:space="preserve">If </w:t>
@@ -316,6 +318,26 @@
           <w:iCs/>
         </w:rPr>
         <w:t>oes resistance persist in species that are not facing the direct threat of disease?</w:t>
+      </w:r>
+    </w:p>
+    <w:p>
+      <w:pPr>
+        <w:pStyle w:val="ListParagraph"/>
+        <w:numPr>
+          <w:ilvl w:val="0"/>
+          <w:numId w:val="3"/>
+        </w:numPr>
+        <w:rPr>
+          <w:b/>
+          <w:bCs/>
+        </w:rPr>
+      </w:pPr>
+      <w:r>
+        <w:rPr>
+          <w:b/>
+          <w:bCs/>
+        </w:rPr>
+        <w:t>Learning goals</w:t>
       </w:r>
     </w:p>
     <w:p>
@@ -344,28 +366,7 @@
         </w:numPr>
       </w:pPr>
       <w:r>
-        <w:t xml:space="preserve">What is the </w:t>
-      </w:r>
-      <w:r>
-        <w:t>optimal</w:t>
-      </w:r>
-      <w:r>
-        <w:t xml:space="preserve"> initial proportion of </w:t>
-      </w:r>
-      <w:r>
-        <w:t>resistance for the trait</w:t>
-      </w:r>
-      <w:r>
-        <w:t xml:space="preserve"> to become fixed</w:t>
-      </w:r>
-      <w:r>
-        <w:t xml:space="preserve"> in a population</w:t>
-      </w:r>
-      <w:r>
-        <w:t>?</w:t>
-      </w:r>
-      <w:r>
-        <w:t xml:space="preserve"> </w:t>
+        <w:t xml:space="preserve">How many generations will it take for resistance to become fixed in the population? </w:t>
       </w:r>
     </w:p>
     <w:p>
@@ -377,13 +378,28 @@
         </w:numPr>
       </w:pPr>
       <w:r>
-        <w:t>How many generations will it take for resistance to become fixed</w:t>
-      </w:r>
-      <w:r>
-        <w:t xml:space="preserve"> in the population</w:t>
-      </w:r>
-      <w:r>
-        <w:t xml:space="preserve">? </w:t>
+        <w:t xml:space="preserve">What is the </w:t>
+      </w:r>
+      <w:r>
+        <w:t>optimal</w:t>
+      </w:r>
+      <w:r>
+        <w:t xml:space="preserve"> initial proportion of </w:t>
+      </w:r>
+      <w:r>
+        <w:t>resistance for the trait</w:t>
+      </w:r>
+      <w:r>
+        <w:t xml:space="preserve"> to become fixed</w:t>
+      </w:r>
+      <w:r>
+        <w:t xml:space="preserve"> in a population</w:t>
+      </w:r>
+      <w:r>
+        <w:t>?</w:t>
+      </w:r>
+      <w:r>
+        <w:t xml:space="preserve"> </w:t>
       </w:r>
     </w:p>
     <w:p>
@@ -476,7 +492,15 @@
         <w:t xml:space="preserve"> a </w:t>
       </w:r>
       <w:r>
-        <w:t xml:space="preserve">disease dynamics model that is similar to the standard SIR model. </w:t>
+        <w:t xml:space="preserve">disease dynamics model that is </w:t>
+      </w:r>
+      <w:proofErr w:type="gramStart"/>
+      <w:r>
+        <w:t>similar to</w:t>
+      </w:r>
+      <w:proofErr w:type="gramEnd"/>
+      <w:r>
+        <w:t xml:space="preserve"> the standard SIR model. </w:t>
       </w:r>
       <w:r>
         <w:t xml:space="preserve">Again, over time, I hypothesize that resistance will become fixed when a population is experiencing DED infections. </w:t>
@@ -484,6 +508,11 @@
     </w:p>
     <w:p>
       <w:pPr>
+        <w:pStyle w:val="ListParagraph"/>
+        <w:numPr>
+          <w:ilvl w:val="0"/>
+          <w:numId w:val="3"/>
+        </w:numPr>
         <w:rPr>
           <w:b/>
           <w:bCs/>
@@ -494,7 +523,14 @@
           <w:b/>
           <w:bCs/>
         </w:rPr>
-        <w:t xml:space="preserve">Methods: </w:t>
+        <w:t>Methods</w:t>
+      </w:r>
+      <w:r>
+        <w:rPr>
+          <w:b/>
+          <w:bCs/>
+        </w:rPr>
+        <w:t xml:space="preserve"> </w:t>
       </w:r>
     </w:p>
     <w:p>
@@ -969,14 +1005,21 @@
         <w:rPr>
           <w:rFonts w:eastAsiaTheme="minorEastAsia"/>
         </w:rPr>
-        <w:t xml:space="preserve"> can be calculated using the </w:t>
-      </w:r>
+        <w:t xml:space="preserve"> can be calculated using the formula: 1=</w:t>
+      </w:r>
+      <w:proofErr w:type="spellStart"/>
       <w:r>
         <w:rPr>
           <w:rFonts w:eastAsiaTheme="minorEastAsia"/>
         </w:rPr>
-        <w:lastRenderedPageBreak/>
-        <w:t>formula: 1=p+q.</w:t>
+        <w:t>p+q</w:t>
+      </w:r>
+      <w:proofErr w:type="spellEnd"/>
+      <w:r>
+        <w:rPr>
+          <w:rFonts w:eastAsiaTheme="minorEastAsia"/>
+        </w:rPr>
+        <w:t>.</w:t>
       </w:r>
       <w:r>
         <w:rPr>
@@ -1272,82 +1315,6 @@
         </w:rPr>
       </w:pPr>
       <w:r>
-        <w:rPr>
-          <w:rFonts w:eastAsiaTheme="minorEastAsia"/>
-          <w:noProof/>
-        </w:rPr>
-        <w:drawing>
-          <wp:anchor distT="0" distB="0" distL="114300" distR="114300" simplePos="0" relativeHeight="251660288" behindDoc="1" locked="0" layoutInCell="1" allowOverlap="1" wp14:anchorId="025E17E6" wp14:editId="4C3CA6A1">
-            <wp:simplePos x="0" y="0"/>
-            <wp:positionH relativeFrom="column">
-              <wp:posOffset>2743133</wp:posOffset>
-            </wp:positionH>
-            <wp:positionV relativeFrom="paragraph">
-              <wp:posOffset>3412389</wp:posOffset>
-            </wp:positionV>
-            <wp:extent cx="3693795" cy="2682875"/>
-            <wp:effectExtent l="0" t="0" r="1905" b="3175"/>
-            <wp:wrapTight wrapText="bothSides">
-              <wp:wrapPolygon edited="0">
-                <wp:start x="0" y="0"/>
-                <wp:lineTo x="0" y="21472"/>
-                <wp:lineTo x="21500" y="21472"/>
-                <wp:lineTo x="21500" y="0"/>
-                <wp:lineTo x="0" y="0"/>
-              </wp:wrapPolygon>
-            </wp:wrapTight>
-            <wp:docPr id="3" name="Picture 3"/>
-            <wp:cNvGraphicFramePr>
-              <a:graphicFrameLocks xmlns:a="http://schemas.openxmlformats.org/drawingml/2006/main" noChangeAspect="1"/>
-            </wp:cNvGraphicFramePr>
-            <a:graphic xmlns:a="http://schemas.openxmlformats.org/drawingml/2006/main">
-              <a:graphicData uri="http://schemas.openxmlformats.org/drawingml/2006/picture">
-                <pic:pic xmlns:pic="http://schemas.openxmlformats.org/drawingml/2006/picture">
-                  <pic:nvPicPr>
-                    <pic:cNvPr id="3" name="Picture 3"/>
-                    <pic:cNvPicPr/>
-                  </pic:nvPicPr>
-                  <pic:blipFill rotWithShape="1">
-                    <a:blip r:embed="rId7" cstate="print">
-                      <a:extLst>
-                        <a:ext uri="{28A0092B-C50C-407E-A947-70E740481C1C}">
-                          <a14:useLocalDpi xmlns:a14="http://schemas.microsoft.com/office/drawing/2010/main" val="0"/>
-                        </a:ext>
-                      </a:extLst>
-                    </a:blip>
-                    <a:srcRect l="3510" r="19006"/>
-                    <a:stretch/>
-                  </pic:blipFill>
-                  <pic:spPr bwMode="auto">
-                    <a:xfrm>
-                      <a:off x="0" y="0"/>
-                      <a:ext cx="3693795" cy="2682875"/>
-                    </a:xfrm>
-                    <a:prstGeom prst="rect">
-                      <a:avLst/>
-                    </a:prstGeom>
-                    <a:ln>
-                      <a:noFill/>
-                    </a:ln>
-                    <a:extLst>
-                      <a:ext uri="{53640926-AAD7-44D8-BBD7-CCE9431645EC}">
-                        <a14:shadowObscured xmlns:a14="http://schemas.microsoft.com/office/drawing/2010/main"/>
-                      </a:ext>
-                    </a:extLst>
-                  </pic:spPr>
-                </pic:pic>
-              </a:graphicData>
-            </a:graphic>
-            <wp14:sizeRelH relativeFrom="page">
-              <wp14:pctWidth>0</wp14:pctWidth>
-            </wp14:sizeRelH>
-            <wp14:sizeRelV relativeFrom="page">
-              <wp14:pctHeight>0</wp14:pctHeight>
-            </wp14:sizeRelV>
-          </wp:anchor>
-        </w:drawing>
-      </w:r>
-      <w:r>
         <w:t>I explored t</w:t>
       </w:r>
       <w:r>
@@ -1367,10 +1334,16 @@
         <w:t xml:space="preserve">in the population </w:t>
       </w:r>
       <w:r>
-        <w:t xml:space="preserve">at increments </w:t>
-      </w:r>
-      <w:r>
-        <w:t xml:space="preserve">of 0.01 </w:t>
+        <w:t xml:space="preserve">at </w:t>
+      </w:r>
+      <w:r>
+        <w:t xml:space="preserve">several </w:t>
+      </w:r>
+      <w:r>
+        <w:t>increments</w:t>
+      </w:r>
+      <w:r>
+        <w:t xml:space="preserve"> </w:t>
       </w:r>
       <w:r>
         <w:t xml:space="preserve">ranging from 0 to 0.5. </w:t>
@@ -2259,10 +2232,7 @@
         <w:t xml:space="preserve"> </w:t>
       </w:r>
       <w:r>
-        <w:t xml:space="preserve">modeled as a per </w:t>
-      </w:r>
-      <w:r>
-        <w:t xml:space="preserve">capita infection rate. Infected </w:t>
+        <w:t xml:space="preserve">modeled as a per capita infection rate. Infected </w:t>
       </w:r>
       <w:r>
         <w:t>individuals</w:t>
@@ -2326,7 +2296,13 @@
         <w:t>A proportion of births are selfed</w:t>
       </w:r>
       <w:r>
-        <w:t xml:space="preserve"> (births into the same category) and a proportion of births swap categories in a stepping-stone manner from susceptible to tolerant, tolerant to resistant, and vice versa.</w:t>
+        <w:t xml:space="preserve"> (births into the same category)</w:t>
+      </w:r>
+      <w:r>
+        <w:t>,</w:t>
+      </w:r>
+      <w:r>
+        <w:t xml:space="preserve"> and a proportion of births swap categories in a stepping-stone manner from susceptible to tolerant, tolerant to resistant, and vice versa.</w:t>
       </w:r>
       <w:r>
         <w:t xml:space="preserve"> </w:t>
@@ -2353,30 +2329,143 @@
         <w:t xml:space="preserve">. </w:t>
       </w:r>
       <w:r>
-        <w:t xml:space="preserve">The dynamics of this flow diagram is shown in equation form in Equation 3. </w:t>
-      </w:r>
-    </w:p>
-    <w:p>
-      <w:pPr>
-        <w:rPr>
-          <w:i/>
-          <w:iCs/>
-        </w:rPr>
-      </w:pPr>
-      <w:r>
-        <w:rPr>
-          <w:i/>
-          <w:iCs/>
-        </w:rPr>
-        <w:t xml:space="preserve">Figure 1: Dynamics of a population undergoing DED infection, modeling susceptible, tolerant, resistant, and infected populations. Infections occur in susceptible and tolerant populations at a rate B. The death rate due to DED is given by </w:t>
-      </w:r>
-      <w:r>
-        <w:rPr>
-          <w:i/>
-          <w:iCs/>
-        </w:rPr>
-        <w:lastRenderedPageBreak/>
-        <w:t xml:space="preserve">D1 for susceptible individuals and D2 for tolerant individuals with D1 &gt; D2. Natural birth and death rates are given by b and d respectively. Offspring can change compartments from susceptible &gt; tolerant &gt; resistant in steps by a rate m.  </w:t>
+        <w:t xml:space="preserve">The dynamics of this flow diagram is shown in equation form in Equation </w:t>
+      </w:r>
+      <w:r>
+        <w:rPr>
+          <w:rFonts w:eastAsiaTheme="minorEastAsia"/>
+          <w:noProof/>
+        </w:rPr>
+        <w:drawing>
+          <wp:anchor distT="0" distB="0" distL="114300" distR="114300" simplePos="0" relativeHeight="251660288" behindDoc="1" locked="0" layoutInCell="1" allowOverlap="1" wp14:anchorId="025E17E6" wp14:editId="73E3760B">
+            <wp:simplePos x="0" y="0"/>
+            <wp:positionH relativeFrom="page">
+              <wp:posOffset>296545</wp:posOffset>
+            </wp:positionH>
+            <wp:positionV relativeFrom="paragraph">
+              <wp:posOffset>452755</wp:posOffset>
+            </wp:positionV>
+            <wp:extent cx="3572510" cy="2594610"/>
+            <wp:effectExtent l="0" t="0" r="8890" b="0"/>
+            <wp:wrapTight wrapText="bothSides">
+              <wp:wrapPolygon edited="0">
+                <wp:start x="0" y="0"/>
+                <wp:lineTo x="0" y="21410"/>
+                <wp:lineTo x="21539" y="21410"/>
+                <wp:lineTo x="21539" y="0"/>
+                <wp:lineTo x="0" y="0"/>
+              </wp:wrapPolygon>
+            </wp:wrapTight>
+            <wp:docPr id="3" name="Picture 3"/>
+            <wp:cNvGraphicFramePr>
+              <a:graphicFrameLocks xmlns:a="http://schemas.openxmlformats.org/drawingml/2006/main" noChangeAspect="1"/>
+            </wp:cNvGraphicFramePr>
+            <a:graphic xmlns:a="http://schemas.openxmlformats.org/drawingml/2006/main">
+              <a:graphicData uri="http://schemas.openxmlformats.org/drawingml/2006/picture">
+                <pic:pic xmlns:pic="http://schemas.openxmlformats.org/drawingml/2006/picture">
+                  <pic:nvPicPr>
+                    <pic:cNvPr id="3" name="Picture 3"/>
+                    <pic:cNvPicPr/>
+                  </pic:nvPicPr>
+                  <pic:blipFill rotWithShape="1">
+                    <a:blip r:embed="rId5" cstate="print">
+                      <a:extLst>
+                        <a:ext uri="{28A0092B-C50C-407E-A947-70E740481C1C}">
+                          <a14:useLocalDpi xmlns:a14="http://schemas.microsoft.com/office/drawing/2010/main" val="0"/>
+                        </a:ext>
+                      </a:extLst>
+                    </a:blip>
+                    <a:srcRect l="3510" r="19006"/>
+                    <a:stretch/>
+                  </pic:blipFill>
+                  <pic:spPr bwMode="auto">
+                    <a:xfrm>
+                      <a:off x="0" y="0"/>
+                      <a:ext cx="3572510" cy="2594610"/>
+                    </a:xfrm>
+                    <a:prstGeom prst="rect">
+                      <a:avLst/>
+                    </a:prstGeom>
+                    <a:ln>
+                      <a:noFill/>
+                    </a:ln>
+                    <a:extLst>
+                      <a:ext uri="{53640926-AAD7-44D8-BBD7-CCE9431645EC}">
+                        <a14:shadowObscured xmlns:a14="http://schemas.microsoft.com/office/drawing/2010/main"/>
+                      </a:ext>
+                    </a:extLst>
+                  </pic:spPr>
+                </pic:pic>
+              </a:graphicData>
+            </a:graphic>
+            <wp14:sizeRelH relativeFrom="page">
+              <wp14:pctWidth>0</wp14:pctWidth>
+            </wp14:sizeRelH>
+            <wp14:sizeRelV relativeFrom="page">
+              <wp14:pctHeight>0</wp14:pctHeight>
+            </wp14:sizeRelV>
+          </wp:anchor>
+        </w:drawing>
+      </w:r>
+      <w:r>
+        <w:t xml:space="preserve">3. </w:t>
+      </w:r>
+    </w:p>
+    <w:p>
+      <w:pPr>
+        <w:rPr>
+          <w:i/>
+          <w:iCs/>
+        </w:rPr>
+      </w:pPr>
+      <w:r>
+        <w:rPr>
+          <w:i/>
+          <w:iCs/>
+        </w:rPr>
+        <w:t xml:space="preserve">Figure 1: Dynamics of a population undergoing DED infection, modeling susceptible, tolerant, resistant, and infected populations. Infections occur in susceptible and tolerant populations at a rate B. The death rate due to DED is given by D. Natural birth and death rates are given by b and d respectively. Offspring can change compartments from susceptible </w:t>
+      </w:r>
+      <w:r>
+        <w:rPr>
+          <w:i/>
+          <w:iCs/>
+        </w:rPr>
+        <w:t>-</w:t>
+      </w:r>
+      <w:r>
+        <w:rPr>
+          <w:i/>
+          <w:iCs/>
+        </w:rPr>
+        <w:t xml:space="preserve">&gt; tolerant </w:t>
+      </w:r>
+      <w:r>
+        <w:rPr>
+          <w:i/>
+          <w:iCs/>
+        </w:rPr>
+        <w:t>-</w:t>
+      </w:r>
+      <w:r>
+        <w:rPr>
+          <w:i/>
+          <w:iCs/>
+        </w:rPr>
+        <w:t xml:space="preserve">&gt; resistant </w:t>
+      </w:r>
+      <w:r>
+        <w:rPr>
+          <w:i/>
+          <w:iCs/>
+        </w:rPr>
+        <w:t xml:space="preserve">(and vice versa) </w:t>
+      </w:r>
+      <w:r>
+        <w:rPr>
+          <w:i/>
+          <w:iCs/>
+        </w:rPr>
+        <w:t xml:space="preserve">in steps.  </w:t>
       </w:r>
     </w:p>
     <w:p>
@@ -3322,373 +3411,1738 @@
       </m:oMathPara>
     </w:p>
     <w:p>
-      <w:pPr>
+      <w:r>
         <w:rPr>
           <w:b/>
           <w:bCs/>
         </w:rPr>
-      </w:pPr>
-      <w:r>
+        <w:tab/>
+      </w:r>
+      <w:r>
+        <w:t xml:space="preserve">I </w:t>
+      </w:r>
+      <w:r>
+        <w:t>modeled</w:t>
+      </w:r>
+      <w:r>
+        <w:t xml:space="preserve"> this system in R with </w:t>
+      </w:r>
+      <w:r>
+        <w:t xml:space="preserve">the </w:t>
+      </w:r>
+      <w:r>
+        <w:t xml:space="preserve">parameter values: </w:t>
+      </w:r>
+      <w:r>
+        <w:t>b=0.15, d=0.1, B=0.5, D=0.5</w:t>
+      </w:r>
+      <w:r>
+        <w:t>, w=0.5, f=0.5</w:t>
+      </w:r>
+      <w:r>
+        <w:t xml:space="preserve"> and initial values of </w:t>
+      </w:r>
+      <w:r>
+        <w:t>S=0.7, Is=0.01, T=0.25, It=0.01, R=0.03</w:t>
+      </w:r>
+      <w:r>
+        <w:t>.</w:t>
+      </w:r>
+      <w:r>
+        <w:t xml:space="preserve"> </w:t>
+      </w:r>
+      <w:r>
+        <w:t xml:space="preserve"> </w:t>
+      </w:r>
+      <w:r>
+        <w:t>I</w:t>
+      </w:r>
+      <w:r>
+        <w:t xml:space="preserve"> calculated solutions </w:t>
+      </w:r>
+      <w:r>
+        <w:t xml:space="preserve">for the system </w:t>
+      </w:r>
+      <w:r>
+        <w:t xml:space="preserve">using the </w:t>
+      </w:r>
+      <w:r>
+        <w:t xml:space="preserve">function ode() in the </w:t>
+      </w:r>
+      <w:r>
+        <w:t xml:space="preserve">package </w:t>
+      </w:r>
+      <w:proofErr w:type="spellStart"/>
+      <w:r>
+        <w:rPr>
+          <w:i/>
+          <w:iCs/>
+        </w:rPr>
+        <w:t>deSolve</w:t>
+      </w:r>
+      <w:proofErr w:type="spellEnd"/>
+      <w:r>
+        <w:t xml:space="preserve"> (</w:t>
+      </w:r>
+      <w:proofErr w:type="spellStart"/>
+      <w:r>
+        <w:t>Soetaert</w:t>
+      </w:r>
+      <w:proofErr w:type="spellEnd"/>
+      <w:r>
+        <w:t xml:space="preserve"> et al., 2010), which solves initial value problems for a system of ordinary differential equations. I plotted the simulation results using the function </w:t>
+      </w:r>
+      <w:proofErr w:type="spellStart"/>
+      <w:r>
+        <w:rPr>
+          <w:i/>
+          <w:iCs/>
+        </w:rPr>
+        <w:t>matplot</w:t>
+      </w:r>
+      <w:proofErr w:type="spellEnd"/>
+      <w:r>
+        <w:t xml:space="preserve"> to explore the dynamics of the system. </w:t>
+      </w:r>
+    </w:p>
+    <w:p>
+      <w:r>
+        <w:tab/>
+        <w:t xml:space="preserve">The code for the diploid selection model and the disease dynamics model can be found at: </w:t>
+      </w:r>
+      <w:r>
+        <w:t>https://github.com/kayleejorose/CSCI2897_project</w:t>
+      </w:r>
+      <w:r>
+        <w:t>.</w:t>
+      </w:r>
+    </w:p>
+    <w:p>
+      <w:pPr>
+        <w:pStyle w:val="ListParagraph"/>
+        <w:numPr>
+          <w:ilvl w:val="0"/>
+          <w:numId w:val="3"/>
+        </w:numPr>
         <w:rPr>
           <w:b/>
           <w:bCs/>
         </w:rPr>
-        <w:t>Results:</w:t>
-      </w:r>
-    </w:p>
-    <w:p>
-      <w:pPr>
+      </w:pPr>
+      <w:r>
         <w:rPr>
           <w:b/>
           <w:bCs/>
-          <w:i/>
-          <w:iCs/>
-        </w:rPr>
-      </w:pPr>
-      <w:r>
+        </w:rPr>
+        <w:t>Findings and Results</w:t>
+      </w:r>
+    </w:p>
+    <w:p>
+      <w:pPr>
         <w:rPr>
           <w:b/>
           <w:bCs/>
           <w:i/>
           <w:iCs/>
         </w:rPr>
-        <w:t>What is the optimal initial proportion of resistance for the trait to become fixed in a population?</w:t>
-      </w:r>
-    </w:p>
-    <w:p>
-      <w:r>
-        <w:tab/>
-      </w:r>
-      <w:r>
-        <w:t xml:space="preserve">It is possible for resistance to become fixed in a population with an initial allele frequency of just 1% in the </w:t>
-      </w:r>
-      <w:r>
-        <w:t>population if there is selection</w:t>
-      </w:r>
-      <w:r>
-        <w:t xml:space="preserve">. If the population is not under selection, the allele frequencies will not change over time. </w:t>
-      </w:r>
-      <w:r>
-        <w:t xml:space="preserve">If there is a genotype that is favored through selection (i.e., resistant genotypes favored </w:t>
-      </w:r>
-      <w:r>
-        <w:t>in a population with DED</w:t>
-      </w:r>
-      <w:r>
-        <w:t>), that allele increases in frequency over time</w:t>
-      </w:r>
-      <w:r>
-        <w:t xml:space="preserve"> until it is fixed (frequency = 1)</w:t>
-      </w:r>
-      <w:r>
-        <w:t xml:space="preserve">. </w:t>
-      </w:r>
-      <w:r>
-        <w:t xml:space="preserve">With strong selection favoring the resistant genotype, the allele can become fixed in 10-20 generations. The stronger selection, the faster the allele can become fixed. </w:t>
-      </w:r>
-    </w:p>
-    <w:p>
-      <w:r>
-        <w:tab/>
-        <w:t xml:space="preserve">Increasing the initial proportion of the resistant allele in the population makes a small difference in the amount of time it takes for the allele to reach fixation. However, the difference may not be enough to recommend a large introduction size. Even in a </w:t>
-      </w:r>
-      <w:r>
-        <w:t>scenario</w:t>
-      </w:r>
-      <w:r>
-        <w:t xml:space="preserve"> with a </w:t>
-      </w:r>
-      <w:r>
-        <w:t>initial proportion of</w:t>
-      </w:r>
-      <w:r>
-        <w:t xml:space="preserve"> 20% </w:t>
-      </w:r>
-      <w:r>
-        <w:t xml:space="preserve">resistant allele </w:t>
-      </w:r>
-      <w:r>
-        <w:t xml:space="preserve">in the population, it still takes roughly 10 generations to reach fixation. </w:t>
-      </w:r>
-    </w:p>
-    <w:p>
-      <w:pPr>
+      </w:pPr>
+      <w:r>
         <w:rPr>
           <w:b/>
           <w:bCs/>
-        </w:rPr>
-      </w:pPr>
-      <w:r>
+          <w:i/>
+          <w:iCs/>
+        </w:rPr>
+        <w:t xml:space="preserve">How many generations will it take for resistance to become fixed in the population? </w:t>
+      </w:r>
+    </w:p>
+    <w:p>
+      <w:pPr>
+        <w:ind w:firstLine="720"/>
+      </w:pPr>
+      <w:r>
+        <w:t>With strong selection favoring the resistant genotype, the allele can become fixed in 10-20 generations (Figure 2). The stronger selection is, the faster the allele can become fixed</w:t>
+      </w:r>
+      <w:r>
+        <w:t xml:space="preserve"> (compare rows 3 and 4 of Figure 2)</w:t>
+      </w:r>
+      <w:r>
+        <w:t xml:space="preserve">. </w:t>
+      </w:r>
+      <w:r>
+        <w:t>Increasing the initial proportion of resistant genotypes in the population decreases the amount of time to reach fixation by a very small amount</w:t>
+      </w:r>
+      <w:r>
+        <w:t xml:space="preserve"> (compare columns 1 and 2)</w:t>
+      </w:r>
+      <w:r>
+        <w:t xml:space="preserve">. </w:t>
+      </w:r>
+    </w:p>
+    <w:p>
+      <w:pPr>
         <w:rPr>
           <w:b/>
           <w:bCs/>
-        </w:rPr>
-        <w:t xml:space="preserve">Discussion: </w:t>
-      </w:r>
-    </w:p>
-    <w:p>
-      <w:pPr>
-        <w:ind w:firstLine="720"/>
-      </w:pPr>
-      <w:r>
-        <w:t xml:space="preserve">These results indicate that genetically based resistance in the form of major gene resistance can become fixed in a population under selection from a disease in </w:t>
-      </w:r>
-      <w:r>
-        <w:t xml:space="preserve">roughly 10-20 </w:t>
-      </w:r>
-      <w:r>
-        <w:t xml:space="preserve">generations. The amount of time this will take depends on the generation time of the species of interest and on the relative fitness of each genotype. </w:t>
-      </w:r>
-      <w:r>
-        <w:t xml:space="preserve">Resistance can become fixed more quickly if selection is strong, which should be expected in the case of DED, since it is so deadly and fast-acting. If the population has even 1% resistant allele, the trait can become fixed. Increasing the initial proportion of resistance helps the trait to become fixed slightly faster, but potentially not enough to be recommended in practice, due to the effort, time, and cost it would take to introduce that many individuals in some larger populations. </w:t>
-      </w:r>
-    </w:p>
-    <w:p>
-      <w:pPr>
-        <w:ind w:firstLine="720"/>
-      </w:pPr>
-      <w:r>
-        <w:t xml:space="preserve">It is important to note that major gene resistance may not adequately model the system of DED resistance in elms. Since resistance phenotypes range on a scale of susceptible to resistant with a variety of tolerant phenotypes, it’s more likely that resistance is a quantitative trait, resulting from the additive value of many genes. If DED resistance is a quantitative trait, then the amount of time for the trait to become fixed would increase. To build on this project, I would try modeling selection on a number of loci instead of just one to model quantitative resistance and compare the results to major gene resistance. </w:t>
-      </w:r>
-    </w:p>
-    <w:p>
-      <w:pPr>
-        <w:ind w:firstLine="720"/>
-      </w:pPr>
-      <w:r>
-        <w:t>These results can be applied for other systems with genetically determined disease resistance. These results show an optimal number of resistant individuals to introduce in a population.</w:t>
-      </w:r>
-    </w:p>
-    <w:p>
-      <w:pPr>
+          <w:i/>
+          <w:iCs/>
+        </w:rPr>
+      </w:pPr>
+      <w:r>
         <w:rPr>
           <w:b/>
           <w:bCs/>
-        </w:rPr>
-      </w:pPr>
-      <w:r>
+          <w:i/>
+          <w:iCs/>
+        </w:rPr>
+        <w:t>What is the optimal initial proportion of resistance for the trait to become fixed in a population?</w:t>
+      </w:r>
+    </w:p>
+    <w:p>
+      <w:r>
+        <w:tab/>
+      </w:r>
+      <w:r>
+        <w:t xml:space="preserve">It is possible for resistance to become fixed in a population with an initial allele frequency of just 1% in the </w:t>
+      </w:r>
+      <w:r>
+        <w:t xml:space="preserve">population if there is </w:t>
+      </w:r>
+      <w:r>
+        <w:t xml:space="preserve">strong </w:t>
+      </w:r>
+      <w:r>
+        <w:t>selection</w:t>
+      </w:r>
+      <w:r>
+        <w:t xml:space="preserve"> (</w:t>
+      </w:r>
+      <w:r>
+        <w:t>panels C and D</w:t>
+      </w:r>
+      <w:r>
+        <w:t>)</w:t>
+      </w:r>
+      <w:r>
+        <w:t xml:space="preserve">. </w:t>
+      </w:r>
+      <w:r>
+        <w:t xml:space="preserve">If there is a genotype that is favored through selection (i.e., resistant genotypes favored </w:t>
+      </w:r>
+      <w:r>
+        <w:t>in a population with DED</w:t>
+      </w:r>
+      <w:r>
+        <w:t xml:space="preserve"> infections</w:t>
+      </w:r>
+      <w:r>
+        <w:t>), that allele increases in frequency over time</w:t>
+      </w:r>
+      <w:r>
+        <w:t xml:space="preserve"> until it is fixed (frequency = 1)</w:t>
+      </w:r>
+      <w:r>
+        <w:t xml:space="preserve">. </w:t>
+      </w:r>
+    </w:p>
+    <w:p>
+      <w:pPr>
+        <w:ind w:firstLine="720"/>
+      </w:pPr>
+      <w:r>
+        <w:t>Increasing the initial proportion of the resistant allele in the population makes a small difference in the amount of time it takes for the allele to reach fixation</w:t>
+      </w:r>
+      <w:r>
+        <w:t xml:space="preserve"> (comparing columns 1 and 2)</w:t>
+      </w:r>
+      <w:r>
+        <w:t>. However, the difference may not be enough to recommend a larger introduction size. Even in a scenario with an initial proportion of 20% resistant allele in the population, it still takes roughly 10 generations to reach fixation</w:t>
+      </w:r>
+      <w:r>
+        <w:t xml:space="preserve"> (panels G and H)</w:t>
+      </w:r>
+      <w:r>
+        <w:t xml:space="preserve">. </w:t>
+      </w:r>
+    </w:p>
+    <w:p>
+      <w:r>
+        <w:rPr>
+          <w:noProof/>
+        </w:rPr>
+        <w:drawing>
+          <wp:inline distT="0" distB="0" distL="0" distR="0" wp14:anchorId="18689A3C" wp14:editId="72EC307E">
+            <wp:extent cx="2839453" cy="4961905"/>
+            <wp:effectExtent l="0" t="0" r="0" b="0"/>
+            <wp:docPr id="4" name="Picture 4" descr="Graphical user interface, application&#10;&#10;Description automatically generated"/>
+            <wp:cNvGraphicFramePr>
+              <a:graphicFrameLocks xmlns:a="http://schemas.openxmlformats.org/drawingml/2006/main" noChangeAspect="1"/>
+            </wp:cNvGraphicFramePr>
+            <a:graphic xmlns:a="http://schemas.openxmlformats.org/drawingml/2006/main">
+              <a:graphicData uri="http://schemas.openxmlformats.org/drawingml/2006/picture">
+                <pic:pic xmlns:pic="http://schemas.openxmlformats.org/drawingml/2006/picture">
+                  <pic:nvPicPr>
+                    <pic:cNvPr id="4" name="Picture 4" descr="Graphical user interface, application&#10;&#10;Description automatically generated"/>
+                    <pic:cNvPicPr/>
+                  </pic:nvPicPr>
+                  <pic:blipFill rotWithShape="1">
+                    <a:blip r:embed="rId6" cstate="print">
+                      <a:extLst>
+                        <a:ext uri="{28A0092B-C50C-407E-A947-70E740481C1C}">
+                          <a14:useLocalDpi xmlns:a14="http://schemas.microsoft.com/office/drawing/2010/main" val="0"/>
+                        </a:ext>
+                      </a:extLst>
+                    </a:blip>
+                    <a:srcRect l="1024" t="503" r="729" b="872"/>
+                    <a:stretch/>
+                  </pic:blipFill>
+                  <pic:spPr bwMode="auto">
+                    <a:xfrm>
+                      <a:off x="0" y="0"/>
+                      <a:ext cx="2846152" cy="4973611"/>
+                    </a:xfrm>
+                    <a:prstGeom prst="rect">
+                      <a:avLst/>
+                    </a:prstGeom>
+                    <a:ln>
+                      <a:noFill/>
+                    </a:ln>
+                    <a:extLst>
+                      <a:ext uri="{53640926-AAD7-44D8-BBD7-CCE9431645EC}">
+                        <a14:shadowObscured xmlns:a14="http://schemas.microsoft.com/office/drawing/2010/main"/>
+                      </a:ext>
+                    </a:extLst>
+                  </pic:spPr>
+                </pic:pic>
+              </a:graphicData>
+            </a:graphic>
+          </wp:inline>
+        </w:drawing>
+      </w:r>
+    </w:p>
+    <w:p>
+      <w:pPr>
+        <w:rPr>
+          <w:i/>
+          <w:iCs/>
+        </w:rPr>
+      </w:pPr>
+      <w:r>
+        <w:rPr>
+          <w:i/>
+          <w:iCs/>
+        </w:rPr>
+        <w:t xml:space="preserve">Figure 2: A selection of results from the diploid selection model, showing two initial values of resistance in the columns (0.01, 0.2), and rows showing a range of selection strengths. The plots for the rest of the scenarios can be found here: </w:t>
+      </w:r>
+      <w:r>
+        <w:rPr>
+          <w:i/>
+          <w:iCs/>
+        </w:rPr>
+        <w:t>https://github.com/kayleejorose/CSCI2897_project/tree/main/figures</w:t>
+      </w:r>
+    </w:p>
+    <w:p>
+      <w:pPr>
         <w:rPr>
           <w:b/>
           <w:bCs/>
-        </w:rPr>
-        <w:lastRenderedPageBreak/>
-        <w:t xml:space="preserve">References: </w:t>
-      </w:r>
-    </w:p>
-    <w:p>
-      <w:pPr>
-        <w:spacing w:line="240" w:lineRule="auto"/>
-        <w:rPr>
-          <w:sz w:val="18"/>
-          <w:szCs w:val="18"/>
-        </w:rPr>
-      </w:pPr>
-      <w:r>
-        <w:rPr>
-          <w:sz w:val="18"/>
-          <w:szCs w:val="18"/>
-        </w:rPr>
-        <w:t xml:space="preserve">Brasier, C. (2001). Rapid evolution of introduced plant pathogens via interspecific hybridization: Hybridization is leading to rapid evolution of Dutch elm disease and other fungal plant pathogens. </w:t>
-      </w:r>
-      <w:r>
-        <w:rPr>
-          <w:i/>
-          <w:iCs/>
-          <w:sz w:val="18"/>
-          <w:szCs w:val="18"/>
-        </w:rPr>
-        <w:t xml:space="preserve">Bioscience, </w:t>
-      </w:r>
-      <w:r>
-        <w:rPr>
-          <w:sz w:val="18"/>
-          <w:szCs w:val="18"/>
-        </w:rPr>
-        <w:t>51(2).</w:t>
-      </w:r>
-    </w:p>
-    <w:p>
-      <w:pPr>
-        <w:spacing w:line="240" w:lineRule="auto"/>
-        <w:rPr>
-          <w:sz w:val="18"/>
-          <w:szCs w:val="18"/>
-        </w:rPr>
-      </w:pPr>
-      <w:r>
-        <w:rPr>
-          <w:sz w:val="18"/>
-          <w:szCs w:val="18"/>
-        </w:rPr>
-        <w:t>Brunet, J. and Gurles, R. (2016). Elm genetic diversity and hybridization in the presence of Dutch Elm Disease. Proceedings of the American elm restoration workshop 2016.</w:t>
-      </w:r>
-    </w:p>
-    <w:p>
-      <w:pPr>
-        <w:spacing w:line="240" w:lineRule="auto"/>
-        <w:rPr>
-          <w:sz w:val="18"/>
-          <w:szCs w:val="18"/>
-        </w:rPr>
-      </w:pPr>
-      <w:r>
-        <w:rPr>
-          <w:sz w:val="18"/>
-          <w:szCs w:val="18"/>
-          <w:highlight w:val="yellow"/>
-        </w:rPr>
-        <w:t>Gibbs (1978) Ann. Rev. Phytopathol.</w:t>
-      </w:r>
-    </w:p>
-    <w:p>
-      <w:pPr>
-        <w:spacing w:line="240" w:lineRule="auto"/>
-        <w:rPr>
-          <w:sz w:val="18"/>
-          <w:szCs w:val="18"/>
-        </w:rPr>
-      </w:pPr>
-      <w:r>
-        <w:rPr>
-          <w:sz w:val="18"/>
-          <w:szCs w:val="18"/>
-        </w:rPr>
-        <w:t xml:space="preserve">Grabowski, M. (2019). Dutch elm disease. </w:t>
-      </w:r>
-      <w:r>
-        <w:rPr>
-          <w:i/>
-          <w:iCs/>
-          <w:sz w:val="18"/>
-          <w:szCs w:val="18"/>
-        </w:rPr>
-        <w:t xml:space="preserve">University of Minnesota extension. </w:t>
-      </w:r>
-    </w:p>
-    <w:p>
-      <w:pPr>
-        <w:spacing w:line="240" w:lineRule="auto"/>
-        <w:rPr>
-          <w:sz w:val="18"/>
-          <w:szCs w:val="18"/>
-        </w:rPr>
-      </w:pPr>
-      <w:r>
-        <w:rPr>
-          <w:sz w:val="18"/>
-          <w:szCs w:val="18"/>
-        </w:rPr>
-        <w:t>Han, G. (2018). Origin and evolution of the plant immune system. New Phytologist, 222(1).</w:t>
-      </w:r>
-    </w:p>
-    <w:p>
-      <w:pPr>
-        <w:spacing w:line="240" w:lineRule="auto"/>
-        <w:rPr>
-          <w:sz w:val="18"/>
-          <w:szCs w:val="18"/>
-        </w:rPr>
-      </w:pPr>
-      <w:r>
-        <w:rPr>
-          <w:sz w:val="18"/>
-          <w:szCs w:val="18"/>
-          <w:highlight w:val="yellow"/>
-        </w:rPr>
-        <w:t>Martin et al. (2018) New Forests</w:t>
-      </w:r>
-    </w:p>
-    <w:p>
-      <w:pPr>
-        <w:spacing w:line="240" w:lineRule="auto"/>
-        <w:rPr>
-          <w:i/>
-          <w:iCs/>
-          <w:sz w:val="18"/>
-          <w:szCs w:val="18"/>
-        </w:rPr>
-      </w:pPr>
-      <w:r>
-        <w:rPr>
-          <w:sz w:val="18"/>
-          <w:szCs w:val="18"/>
-        </w:rPr>
-        <w:t xml:space="preserve">Otto, S. and Day, T. (2007). Deriving classic models in ecology and evolutionary biology. </w:t>
-      </w:r>
-      <w:r>
-        <w:rPr>
-          <w:i/>
-          <w:iCs/>
-          <w:sz w:val="18"/>
-          <w:szCs w:val="18"/>
-        </w:rPr>
-        <w:t xml:space="preserve">A biologist’s guide to mathematical modeling in ecology and evolution. </w:t>
-      </w:r>
-      <w:r>
-        <w:rPr>
-          <w:sz w:val="18"/>
-          <w:szCs w:val="18"/>
-        </w:rPr>
-        <w:t xml:space="preserve">Princeton University Press. </w:t>
-      </w:r>
-    </w:p>
-    <w:p>
-      <w:pPr>
-        <w:spacing w:line="240" w:lineRule="auto"/>
-        <w:rPr>
-          <w:sz w:val="18"/>
-          <w:szCs w:val="18"/>
-          <w:highlight w:val="yellow"/>
-        </w:rPr>
-      </w:pPr>
-      <w:r>
-        <w:rPr>
-          <w:sz w:val="18"/>
-          <w:szCs w:val="18"/>
-        </w:rPr>
-        <w:t>Po</w:t>
-      </w:r>
-      <w:r>
-        <w:rPr>
-          <w:sz w:val="18"/>
-          <w:szCs w:val="18"/>
-          <w:highlight w:val="yellow"/>
-        </w:rPr>
-        <w:t>tter et al. (2019) Forests</w:t>
-      </w:r>
-    </w:p>
-    <w:p>
-      <w:pPr>
-        <w:spacing w:line="240" w:lineRule="auto"/>
-        <w:rPr>
-          <w:sz w:val="18"/>
-          <w:szCs w:val="18"/>
-        </w:rPr>
-      </w:pPr>
-      <w:r>
-        <w:rPr>
-          <w:sz w:val="18"/>
-          <w:szCs w:val="18"/>
-          <w:highlight w:val="yellow"/>
-        </w:rPr>
-        <w:t>Sniezko and Koch (2017) Forest Invasions</w:t>
-      </w:r>
-    </w:p>
-    <w:p>
-      <w:pPr>
+          <w:i/>
+          <w:iCs/>
+        </w:rPr>
+      </w:pPr>
+      <w:r>
         <w:rPr>
           <w:b/>
           <w:bCs/>
-        </w:rPr>
-      </w:pPr>
+          <w:i/>
+          <w:iCs/>
+        </w:rPr>
+        <w:t xml:space="preserve">What are the allele frequency dynamics for a population that is not undergoing direct selective pressure? </w:t>
+      </w:r>
+    </w:p>
+    <w:p>
+      <w:r>
+        <w:tab/>
+        <w:t>A population that is not under selective pressure has constant allele frequency dynamics</w:t>
+      </w:r>
+      <w:r>
+        <w:t xml:space="preserve"> (</w:t>
+      </w:r>
+      <w:r>
+        <w:t>panels A and E</w:t>
+      </w:r>
+      <w:r>
+        <w:t>)</w:t>
+      </w:r>
+      <w:r>
+        <w:t xml:space="preserve">. That is, the alleles will </w:t>
+      </w:r>
+      <w:r>
+        <w:t>stay constant at their initial frequencies—no increase or decrease</w:t>
+      </w:r>
+      <w:r>
+        <w:t xml:space="preserve"> in proportion</w:t>
+      </w:r>
+      <w:r>
+        <w:t xml:space="preserve">. </w:t>
+      </w:r>
     </w:p>
     <w:p>
       <w:pPr>
         <w:rPr>
           <w:b/>
           <w:bCs/>
-        </w:rPr>
-      </w:pPr>
+          <w:i/>
+          <w:iCs/>
+        </w:rPr>
+      </w:pPr>
+      <w:r>
+        <w:rPr>
+          <w:b/>
+          <w:bCs/>
+          <w:i/>
+          <w:iCs/>
+        </w:rPr>
+        <w:t>Population disease dynamics model</w:t>
+      </w:r>
+    </w:p>
+    <w:p>
+      <w:r>
+        <w:rPr>
+          <w:b/>
+          <w:bCs/>
+          <w:i/>
+          <w:iCs/>
+        </w:rPr>
+        <w:tab/>
+      </w:r>
+      <w:r>
+        <w:t xml:space="preserve">The </w:t>
+      </w:r>
+      <w:r>
+        <w:t xml:space="preserve">solutions of the population disease dynamics model </w:t>
+      </w:r>
+      <w:r>
+        <w:t xml:space="preserve">in Figure 3 </w:t>
+      </w:r>
+      <w:r>
+        <w:t>show</w:t>
+      </w:r>
+      <w:r>
+        <w:t xml:space="preserve"> tha</w:t>
+      </w:r>
+      <w:r>
+        <w:t xml:space="preserve">t </w:t>
+      </w:r>
+      <w:r>
+        <w:t>over time, the resistant population</w:t>
+      </w:r>
+      <w:r>
+        <w:t xml:space="preserve"> (blue)</w:t>
+      </w:r>
+      <w:r>
+        <w:t xml:space="preserve"> increases rapidly. This is because there is selection on the other populations—susceptible and tolerant individuals can become infected and die, whereas resistant individuals cannot. However, </w:t>
+      </w:r>
+      <w:r>
+        <w:t xml:space="preserve">it's interesting that </w:t>
+      </w:r>
+      <w:r>
+        <w:t>tolerant individuals persist over time</w:t>
+      </w:r>
+      <w:r>
+        <w:t xml:space="preserve"> and continually become infected</w:t>
+      </w:r>
+      <w:r>
+        <w:t xml:space="preserve"> (yellow and green)</w:t>
+      </w:r>
+      <w:r>
+        <w:t xml:space="preserve">. </w:t>
+      </w:r>
+    </w:p>
+    <w:p>
+      <w:r>
+        <w:rPr>
+          <w:noProof/>
+        </w:rPr>
+        <w:drawing>
+          <wp:inline distT="0" distB="0" distL="0" distR="0" wp14:anchorId="2AA230BD" wp14:editId="3B1EC5EE">
+            <wp:extent cx="3120189" cy="3120189"/>
+            <wp:effectExtent l="0" t="0" r="4445" b="4445"/>
+            <wp:docPr id="5" name="Picture 5" descr="Chart, line chart, histogram&#10;&#10;Description automatically generated"/>
+            <wp:cNvGraphicFramePr>
+              <a:graphicFrameLocks xmlns:a="http://schemas.openxmlformats.org/drawingml/2006/main" noChangeAspect="1"/>
+            </wp:cNvGraphicFramePr>
+            <a:graphic xmlns:a="http://schemas.openxmlformats.org/drawingml/2006/main">
+              <a:graphicData uri="http://schemas.openxmlformats.org/drawingml/2006/picture">
+                <pic:pic xmlns:pic="http://schemas.openxmlformats.org/drawingml/2006/picture">
+                  <pic:nvPicPr>
+                    <pic:cNvPr id="5" name="Picture 5" descr="Chart, line chart, histogram&#10;&#10;Description automatically generated"/>
+                    <pic:cNvPicPr/>
+                  </pic:nvPicPr>
+                  <pic:blipFill>
+                    <a:blip r:embed="rId7">
+                      <a:extLst>
+                        <a:ext uri="{28A0092B-C50C-407E-A947-70E740481C1C}">
+                          <a14:useLocalDpi xmlns:a14="http://schemas.microsoft.com/office/drawing/2010/main" val="0"/>
+                        </a:ext>
+                      </a:extLst>
+                    </a:blip>
+                    <a:stretch>
+                      <a:fillRect/>
+                    </a:stretch>
+                  </pic:blipFill>
+                  <pic:spPr>
+                    <a:xfrm>
+                      <a:off x="0" y="0"/>
+                      <a:ext cx="3135102" cy="3135102"/>
+                    </a:xfrm>
+                    <a:prstGeom prst="rect">
+                      <a:avLst/>
+                    </a:prstGeom>
+                  </pic:spPr>
+                </pic:pic>
+              </a:graphicData>
+            </a:graphic>
+          </wp:inline>
+        </w:drawing>
+      </w:r>
+    </w:p>
+    <w:p>
+      <w:pPr>
+        <w:rPr>
+          <w:i/>
+          <w:iCs/>
+        </w:rPr>
+      </w:pPr>
+      <w:r>
+        <w:rPr>
+          <w:i/>
+          <w:iCs/>
+        </w:rPr>
+        <w:t>Figure 3:</w:t>
+      </w:r>
+      <w:r>
+        <w:rPr>
+          <w:i/>
+          <w:iCs/>
+        </w:rPr>
+        <w:t xml:space="preserve"> Population disease dynamics for</w:t>
+      </w:r>
+      <w:r>
+        <w:rPr>
+          <w:i/>
+          <w:iCs/>
+        </w:rPr>
+        <w:t xml:space="preserve"> a population of elms with DED infections</w:t>
+      </w:r>
+      <w:r>
+        <w:rPr>
+          <w:i/>
+          <w:iCs/>
+        </w:rPr>
+        <w:t xml:space="preserve"> </w:t>
+      </w:r>
+      <w:r>
+        <w:rPr>
+          <w:i/>
+          <w:iCs/>
+        </w:rPr>
+        <w:t>(solutions from Eq. 3)</w:t>
+      </w:r>
+      <w:r>
+        <w:rPr>
+          <w:i/>
+          <w:iCs/>
+        </w:rPr>
+        <w:t>.</w:t>
+      </w:r>
+      <w:r>
+        <w:rPr>
+          <w:i/>
+          <w:iCs/>
+        </w:rPr>
+        <w:t xml:space="preserve"> Here, S=red, Is=orange, T=yellow, It=green, R=blue</w:t>
+      </w:r>
+      <w:r>
+        <w:rPr>
+          <w:i/>
+          <w:iCs/>
+        </w:rPr>
+        <w:t xml:space="preserve">. </w:t>
+      </w:r>
+    </w:p>
+    <w:p>
+      <w:pPr>
+        <w:pStyle w:val="ListParagraph"/>
+        <w:numPr>
+          <w:ilvl w:val="0"/>
+          <w:numId w:val="3"/>
+        </w:numPr>
+        <w:rPr>
+          <w:b/>
+          <w:bCs/>
+        </w:rPr>
+      </w:pPr>
+      <w:r>
+        <w:rPr>
+          <w:b/>
+          <w:bCs/>
+        </w:rPr>
+        <w:t>Discussion</w:t>
+      </w:r>
+      <w:r>
+        <w:rPr>
+          <w:b/>
+          <w:bCs/>
+        </w:rPr>
+        <w:t xml:space="preserve"> and Conclusions</w:t>
+      </w:r>
+      <w:r>
+        <w:rPr>
+          <w:b/>
+          <w:bCs/>
+        </w:rPr>
+        <w:t xml:space="preserve"> </w:t>
+      </w:r>
+    </w:p>
+    <w:p>
+      <w:pPr>
+        <w:rPr>
+          <w:b/>
+          <w:bCs/>
+          <w:i/>
+          <w:iCs/>
+        </w:rPr>
+      </w:pPr>
+      <w:r>
+        <w:rPr>
+          <w:b/>
+          <w:bCs/>
+          <w:i/>
+          <w:iCs/>
+        </w:rPr>
+        <w:t>Diploid selection model</w:t>
+      </w:r>
+    </w:p>
+    <w:p>
+      <w:pPr>
+        <w:ind w:firstLine="720"/>
+      </w:pPr>
+      <w:r>
+        <w:t xml:space="preserve">These results indicate that genetically based resistance in the form of major gene resistance can become fixed in a population under selection from a disease in </w:t>
+      </w:r>
+      <w:r>
+        <w:t xml:space="preserve">roughly 10-20 </w:t>
+      </w:r>
+      <w:r>
+        <w:t>generations. The amount of time this will take depends on the generation time of the species of interest and on the relative fitness of each genotype.</w:t>
+      </w:r>
+      <w:r>
+        <w:t xml:space="preserve"> Due to the amount of </w:t>
+      </w:r>
+      <w:proofErr w:type="gramStart"/>
+      <w:r>
+        <w:t>time</w:t>
+      </w:r>
+      <w:proofErr w:type="gramEnd"/>
+      <w:r>
+        <w:t xml:space="preserve"> it takes for juvenile elm trees to become reproductive (around 15 years), we can expect a slightly longer time lag for resistance to become fixed, perhaps adding on a generation.</w:t>
+      </w:r>
+      <w:r>
+        <w:t xml:space="preserve"> </w:t>
+      </w:r>
+      <w:r>
+        <w:t xml:space="preserve">Resistance can become fixed </w:t>
+      </w:r>
+      <w:r>
+        <w:t xml:space="preserve">faster </w:t>
+      </w:r>
+      <w:r>
+        <w:t>if selection is strong, which should be expected in the case of DED since it is so deadly and fast-acting. If the population has even 1% resistant allele, the trait can become fixed.</w:t>
+      </w:r>
+      <w:r>
+        <w:t xml:space="preserve"> </w:t>
+      </w:r>
+    </w:p>
+    <w:p>
+      <w:pPr>
+        <w:ind w:firstLine="720"/>
+      </w:pPr>
+      <w:r>
+        <w:t xml:space="preserve">Increasing the initial proportion of resistance allows the trait to become fixed slightly faster, but potentially not enough to be recommended in practice, due to the effort, time, and cost it would take to introduce that many individuals in large populations. </w:t>
+      </w:r>
+      <w:r>
+        <w:t>However, if DED kills off the entire susceptible population before resistance can spread, 1% of the population size remaining may not allow the population to recover due to the lack of genetic diversity.</w:t>
+      </w:r>
+      <w:r>
+        <w:t xml:space="preserve"> </w:t>
+      </w:r>
+      <w:r>
+        <w:t xml:space="preserve">Therefore, </w:t>
+      </w:r>
+      <w:r>
+        <w:t xml:space="preserve">potentially </w:t>
+      </w:r>
+      <w:r>
+        <w:t xml:space="preserve">a slightly larger proportion of the population (considering logistical constraints) should be introduced resistant individuals (5-10%). </w:t>
+      </w:r>
+    </w:p>
+    <w:p>
+      <w:pPr>
+        <w:ind w:firstLine="720"/>
+      </w:pPr>
+      <w:r>
+        <w:t>Throughout this project, I realized</w:t>
+      </w:r>
+      <w:r>
+        <w:t xml:space="preserve"> that major gene resistance may not adequately model the system of DED resistance in elms. Since resistance phenotypes range on a scale of susceptible to resistant with a variety of tolerant phenotypes, it’s likely that resistance is a quantitative trait, resulting from the additive value of </w:t>
+      </w:r>
+      <w:r>
+        <w:t>multiple</w:t>
+      </w:r>
+      <w:r>
+        <w:t xml:space="preserve"> genes.</w:t>
+      </w:r>
+      <w:r>
+        <w:t xml:space="preserve"> </w:t>
+      </w:r>
+      <w:r>
+        <w:t>If DED resistance is a quantitative trait, then the amount of time for the trait to become fixed would increase</w:t>
+      </w:r>
+      <w:r>
+        <w:t>, since an individual would need a larger specific set of alleles to have the full resistance phenotype</w:t>
+      </w:r>
+      <w:r>
+        <w:t xml:space="preserve">. </w:t>
+      </w:r>
+    </w:p>
+    <w:p>
+      <w:pPr>
+        <w:ind w:firstLine="720"/>
+      </w:pPr>
+      <w:r>
+        <w:t>Additionally, the</w:t>
+      </w:r>
+      <w:r>
+        <w:t>se</w:t>
+      </w:r>
+      <w:r>
+        <w:t xml:space="preserve"> results indicate that resistance cannot become fixed in a population that is not under direct selective pressure</w:t>
+      </w:r>
+      <w:r>
+        <w:t>, for a single-locus unlinked trait</w:t>
+      </w:r>
+      <w:r>
+        <w:t xml:space="preserve">. However, resistance is fixed in Asian elm species, and there is no evidence of those species co-evolving with </w:t>
+      </w:r>
+      <w:r>
+        <w:rPr>
+          <w:i/>
+          <w:iCs/>
+        </w:rPr>
+        <w:t>Ophiostoma</w:t>
+      </w:r>
+      <w:r>
+        <w:t xml:space="preserve">. </w:t>
+      </w:r>
+      <w:r>
+        <w:t>Therefore, for</w:t>
+      </w:r>
+      <w:r>
+        <w:t xml:space="preserve"> resistance to become fixed in those populations, it must have either been linked to another trait that was under selection at the time, or major gene resistance is not the best model of genetic DED resistance in elms.</w:t>
+      </w:r>
+      <w:r>
+        <w:t xml:space="preserve"> </w:t>
+      </w:r>
+    </w:p>
+    <w:p>
+      <w:pPr>
+        <w:rPr>
+          <w:b/>
+          <w:bCs/>
+          <w:i/>
+          <w:iCs/>
+        </w:rPr>
+      </w:pPr>
+      <w:r>
+        <w:rPr>
+          <w:b/>
+          <w:bCs/>
+          <w:i/>
+          <w:iCs/>
+        </w:rPr>
+        <w:t>Population disease dynamics model</w:t>
+      </w:r>
+    </w:p>
+    <w:p>
+      <w:pPr>
+        <w:ind w:firstLine="720"/>
+      </w:pPr>
+      <w:r>
+        <w:t xml:space="preserve">Figure 3 does not create the population dynamics that I expected to see. </w:t>
+      </w:r>
+      <w:r>
+        <w:t xml:space="preserve">Resistant individuals increase rapidly on an exponential scale </w:t>
+      </w:r>
+      <w:r>
+        <w:t xml:space="preserve">likely </w:t>
+      </w:r>
+      <w:r>
+        <w:t xml:space="preserve">because I used the parameters </w:t>
+      </w:r>
+      <w:r>
+        <w:rPr>
+          <w:i/>
+          <w:iCs/>
+        </w:rPr>
+        <w:t>b &gt; d</w:t>
+      </w:r>
+      <w:r>
+        <w:rPr>
+          <w:i/>
+          <w:iCs/>
+        </w:rPr>
+        <w:t>.</w:t>
+      </w:r>
+      <w:r>
+        <w:t xml:space="preserve"> </w:t>
+      </w:r>
+      <w:r>
+        <w:t xml:space="preserve">However, when I modeled </w:t>
+      </w:r>
+      <w:r>
+        <w:rPr>
+          <w:i/>
+          <w:iCs/>
+        </w:rPr>
+        <w:t>b = d</w:t>
+      </w:r>
+      <w:r>
+        <w:t xml:space="preserve">, the resistant category stayed constant (equal to its initial proportion) for the entire timescale. This makes me believe the way I modeled mutations/introgression (offspring switching categories) was not the best way to do it. Changing other parameters like B, D, and w also drastically changed the system dynamics. I’ve only shown the one result in Fig. 3 as it was the closest to what I expected to see. </w:t>
+      </w:r>
+      <w:r>
+        <w:t xml:space="preserve">Perhaps more work in determining realistic parameter values is required. </w:t>
+      </w:r>
+    </w:p>
+    <w:p>
+      <w:pPr>
+        <w:ind w:firstLine="720"/>
+        <w:rPr>
+          <w:i/>
+          <w:iCs/>
+        </w:rPr>
+      </w:pPr>
+      <w:r>
+        <w:t>Additionally in Figure 3, t</w:t>
+      </w:r>
+      <w:r>
+        <w:t>olerant individuals persist in the population which is interesting since they also can become infected with DED and die. However, t</w:t>
+      </w:r>
+      <w:r>
+        <w:t>his is likely because infected tolerant individuals have a lower chance of dying from infection than infected susceptible individuals.</w:t>
+      </w:r>
+      <w:r>
+        <w:t xml:space="preserve"> In fact, only 25% of the infected tolerant individuals die. </w:t>
+      </w:r>
+      <w:r>
+        <w:t xml:space="preserve">In the case of my diploid selection model, tolerant individuals carry one copy of the resistance allele (genotype Aa), so in this system, resistance has almost reached fixation. </w:t>
+      </w:r>
+    </w:p>
+    <w:p>
+      <w:pPr>
+        <w:rPr>
+          <w:b/>
+          <w:bCs/>
+          <w:i/>
+          <w:iCs/>
+        </w:rPr>
+      </w:pPr>
+      <w:r>
+        <w:rPr>
+          <w:b/>
+          <w:bCs/>
+          <w:i/>
+          <w:iCs/>
+        </w:rPr>
+        <w:t>Conclusions</w:t>
+      </w:r>
+    </w:p>
+    <w:p>
+      <w:pPr>
+        <w:ind w:firstLine="720"/>
+      </w:pPr>
+      <w:r>
+        <w:t>Taken with the caveats listed above, t</w:t>
+      </w:r>
+      <w:r>
+        <w:t>hese results can be applied for other systems with genetically determined disease resistance</w:t>
+      </w:r>
+      <w:r>
+        <w:t xml:space="preserve"> that is controlled by a single, unlinked locus</w:t>
+      </w:r>
+      <w:r>
+        <w:t>. These results show a</w:t>
+      </w:r>
+      <w:r>
+        <w:t xml:space="preserve"> range of</w:t>
+      </w:r>
+      <w:r>
+        <w:t xml:space="preserve"> optimal </w:t>
+      </w:r>
+      <w:r>
+        <w:t>proportions</w:t>
+      </w:r>
+      <w:r>
+        <w:t xml:space="preserve"> of resistant individuals to introduce in a population</w:t>
+      </w:r>
+      <w:r>
+        <w:t>, and the timeframe for which you can expect resistance to become fixed if the system follows major gene resistance</w:t>
+      </w:r>
+      <w:r>
+        <w:t>.</w:t>
+      </w:r>
+      <w:r>
+        <w:t xml:space="preserve"> Even though the model may not be perfect, it still offers a rough time frame for a trait to become fixed, allowing conservation practitioners time to prepare for DED infections. </w:t>
+      </w:r>
+    </w:p>
+    <w:p>
+      <w:pPr>
+        <w:pStyle w:val="ListParagraph"/>
+        <w:numPr>
+          <w:ilvl w:val="0"/>
+          <w:numId w:val="3"/>
+        </w:numPr>
+        <w:rPr>
+          <w:b/>
+          <w:bCs/>
+        </w:rPr>
+      </w:pPr>
+      <w:r>
+        <w:rPr>
+          <w:b/>
+          <w:bCs/>
+        </w:rPr>
+        <w:t>Outlook and Future Work</w:t>
+      </w:r>
+    </w:p>
+    <w:p>
+      <w:pPr>
+        <w:ind w:firstLine="360"/>
+      </w:pPr>
+      <w:r>
+        <w:t xml:space="preserve">To build on this project, I would try modeling selection on </w:t>
+      </w:r>
+      <w:proofErr w:type="gramStart"/>
+      <w:r>
+        <w:t>a number of</w:t>
+      </w:r>
+      <w:proofErr w:type="gramEnd"/>
+      <w:r>
+        <w:t xml:space="preserve"> loci instead of just one to model quantitative resistance and compare the results to major gene resistance.</w:t>
+      </w:r>
+      <w:r>
+        <w:t xml:space="preserve"> That way, I would be able to determine if DED resistance is better modeled as a quantitative trait than a single-locus trait. For example, I could determine if resistance could become fixed as a quantitative trait without selective pressure. If so, resistance is likely quantitative, and if not, resistance must be linked with another trait that is (or was at some point) </w:t>
+      </w:r>
+      <w:r>
+        <w:t xml:space="preserve">under selection. </w:t>
+      </w:r>
+    </w:p>
+    <w:p>
+      <w:pPr>
+        <w:ind w:firstLine="360"/>
+        <w:rPr>
+          <w:b/>
+          <w:bCs/>
+        </w:rPr>
+      </w:pPr>
+      <w:r>
+        <w:t>Additionally, I would continue refining the population disease dynamic model shown in Figure 1. The model currently does not represent what I would expect to see in the system, with resistant individuals increasing in frequency over time due to selection</w:t>
+      </w:r>
+      <w:r>
+        <w:t>, until they reach fixation</w:t>
+      </w:r>
+      <w:r>
+        <w:t xml:space="preserve">. </w:t>
+      </w:r>
+      <w:r>
+        <w:t>I would like to modify the model such that we see resistance fixed at a proportion of 1 in the population instead of exponentially growing</w:t>
+      </w:r>
+      <w:r>
+        <w:t xml:space="preserve"> to infinity</w:t>
+      </w:r>
+      <w:r>
+        <w:t>.</w:t>
+      </w:r>
+      <w:r>
+        <w:t xml:space="preserve"> It is good to see the population growing </w:t>
+      </w:r>
+      <w:proofErr w:type="gramStart"/>
+      <w:r>
+        <w:t>in spite of</w:t>
+      </w:r>
+      <w:proofErr w:type="gramEnd"/>
+      <w:r>
+        <w:t xml:space="preserve"> DED infections, but this doesn’t seem like it would represent reality.</w:t>
+      </w:r>
+      <w:r>
+        <w:t xml:space="preserve"> This could be fixed by tweaking the parameters of </w:t>
+      </w:r>
+      <w:r>
+        <w:rPr>
+          <w:i/>
+          <w:iCs/>
+        </w:rPr>
+        <w:t>b</w:t>
+      </w:r>
+      <w:r>
+        <w:t xml:space="preserve"> and </w:t>
+      </w:r>
+      <w:r>
+        <w:rPr>
+          <w:i/>
+          <w:iCs/>
+        </w:rPr>
+        <w:t>d</w:t>
+      </w:r>
+      <w:r>
+        <w:rPr>
+          <w:i/>
+          <w:iCs/>
+        </w:rPr>
+        <w:t xml:space="preserve"> </w:t>
+      </w:r>
+      <w:r>
+        <w:t>or</w:t>
+      </w:r>
+      <w:r>
+        <w:t xml:space="preserve"> changing the way I’ve modeled individuals switching categories. </w:t>
+      </w:r>
+      <w:r>
+        <w:t xml:space="preserve">I noticed that when I changed several of the parameters in the model, the dynamics would change drastically. I would work on creating more realistic parameter values to use for this system. </w:t>
+      </w:r>
+    </w:p>
+    <w:p>
+      <w:pPr>
+        <w:pStyle w:val="ListParagraph"/>
+        <w:numPr>
+          <w:ilvl w:val="0"/>
+          <w:numId w:val="3"/>
+        </w:numPr>
+        <w:rPr>
+          <w:b/>
+          <w:bCs/>
+        </w:rPr>
+      </w:pPr>
+      <w:r>
+        <w:rPr>
+          <w:b/>
+          <w:bCs/>
+        </w:rPr>
+        <w:t>References</w:t>
+      </w:r>
+    </w:p>
+    <w:p>
+      <w:pPr>
+        <w:spacing w:line="240" w:lineRule="auto"/>
+        <w:rPr>
+          <w:sz w:val="18"/>
+          <w:szCs w:val="18"/>
+        </w:rPr>
+      </w:pPr>
+      <w:r>
+        <w:rPr>
+          <w:sz w:val="18"/>
+          <w:szCs w:val="18"/>
+        </w:rPr>
+        <w:t xml:space="preserve">Brasier, C. (2001). Rapid evolution of introduced plant pathogens via interspecific hybridization: Hybridization is leading to rapid evolution of Dutch elm disease and other fungal plant pathogens. </w:t>
+      </w:r>
+      <w:r>
+        <w:rPr>
+          <w:i/>
+          <w:iCs/>
+          <w:sz w:val="18"/>
+          <w:szCs w:val="18"/>
+        </w:rPr>
+        <w:t xml:space="preserve">Bioscience, </w:t>
+      </w:r>
+      <w:r>
+        <w:rPr>
+          <w:sz w:val="18"/>
+          <w:szCs w:val="18"/>
+        </w:rPr>
+        <w:t>51(2).</w:t>
+      </w:r>
+    </w:p>
+    <w:p>
+      <w:pPr>
+        <w:spacing w:line="240" w:lineRule="auto"/>
+        <w:rPr>
+          <w:sz w:val="18"/>
+          <w:szCs w:val="18"/>
+        </w:rPr>
+      </w:pPr>
+      <w:r>
+        <w:rPr>
+          <w:sz w:val="18"/>
+          <w:szCs w:val="18"/>
+        </w:rPr>
+        <w:t xml:space="preserve">Brunet, J. and Gurles, R. (2016). Elm genetic diversity and hybridization in the presence of Dutch Elm Disease. </w:t>
+      </w:r>
+      <w:r>
+        <w:rPr>
+          <w:i/>
+          <w:iCs/>
+          <w:sz w:val="18"/>
+          <w:szCs w:val="18"/>
+        </w:rPr>
+        <w:t>Proceedings of the American elm restoration workshop</w:t>
+      </w:r>
+      <w:r>
+        <w:rPr>
+          <w:sz w:val="18"/>
+          <w:szCs w:val="18"/>
+        </w:rPr>
+        <w:t>.</w:t>
+      </w:r>
+    </w:p>
+    <w:p>
+      <w:pPr>
+        <w:spacing w:line="240" w:lineRule="auto"/>
+        <w:rPr>
+          <w:sz w:val="18"/>
+          <w:szCs w:val="18"/>
+        </w:rPr>
+      </w:pPr>
+      <w:r>
+        <w:rPr>
+          <w:sz w:val="18"/>
+          <w:szCs w:val="18"/>
+        </w:rPr>
+        <w:t>Gibbs</w:t>
+      </w:r>
+      <w:r>
+        <w:rPr>
+          <w:sz w:val="18"/>
+          <w:szCs w:val="18"/>
+        </w:rPr>
+        <w:t>, J.</w:t>
+      </w:r>
+      <w:r>
+        <w:rPr>
+          <w:sz w:val="18"/>
+          <w:szCs w:val="18"/>
+        </w:rPr>
+        <w:t xml:space="preserve"> (1978)</w:t>
+      </w:r>
+      <w:r>
+        <w:rPr>
+          <w:sz w:val="18"/>
+          <w:szCs w:val="18"/>
+        </w:rPr>
+        <w:t>. Intercontinental epidemiology of Dutch Elm Disease.</w:t>
+      </w:r>
+      <w:r>
+        <w:rPr>
+          <w:sz w:val="18"/>
+          <w:szCs w:val="18"/>
+        </w:rPr>
+        <w:t xml:space="preserve"> </w:t>
+      </w:r>
+      <w:r>
+        <w:rPr>
+          <w:i/>
+          <w:iCs/>
+          <w:sz w:val="18"/>
+          <w:szCs w:val="18"/>
+        </w:rPr>
+        <w:t>Ann</w:t>
+      </w:r>
+      <w:r>
+        <w:rPr>
+          <w:i/>
+          <w:iCs/>
+          <w:sz w:val="18"/>
+          <w:szCs w:val="18"/>
+        </w:rPr>
+        <w:t>ual</w:t>
+      </w:r>
+      <w:r>
+        <w:rPr>
+          <w:i/>
+          <w:iCs/>
+          <w:sz w:val="18"/>
+          <w:szCs w:val="18"/>
+        </w:rPr>
+        <w:t xml:space="preserve"> Rev</w:t>
+      </w:r>
+      <w:r>
+        <w:rPr>
+          <w:i/>
+          <w:iCs/>
+          <w:sz w:val="18"/>
+          <w:szCs w:val="18"/>
+        </w:rPr>
+        <w:t>iew of</w:t>
+      </w:r>
+      <w:r>
+        <w:rPr>
+          <w:i/>
+          <w:iCs/>
+          <w:sz w:val="18"/>
+          <w:szCs w:val="18"/>
+        </w:rPr>
+        <w:t xml:space="preserve"> Phytopathol</w:t>
+      </w:r>
+      <w:r>
+        <w:rPr>
+          <w:i/>
+          <w:iCs/>
+          <w:sz w:val="18"/>
+          <w:szCs w:val="18"/>
+        </w:rPr>
+        <w:t>ogy</w:t>
+      </w:r>
+      <w:r>
+        <w:rPr>
+          <w:sz w:val="18"/>
+          <w:szCs w:val="18"/>
+        </w:rPr>
+        <w:t xml:space="preserve">, 16. </w:t>
+      </w:r>
+    </w:p>
+    <w:p>
+      <w:pPr>
+        <w:spacing w:line="240" w:lineRule="auto"/>
+        <w:rPr>
+          <w:sz w:val="18"/>
+          <w:szCs w:val="18"/>
+        </w:rPr>
+      </w:pPr>
+      <w:r>
+        <w:rPr>
+          <w:sz w:val="18"/>
+          <w:szCs w:val="18"/>
+        </w:rPr>
+        <w:t xml:space="preserve">Grabowski, M. (2019). Dutch elm disease. </w:t>
+      </w:r>
+      <w:r>
+        <w:rPr>
+          <w:i/>
+          <w:iCs/>
+          <w:sz w:val="18"/>
+          <w:szCs w:val="18"/>
+        </w:rPr>
+        <w:t xml:space="preserve">University of Minnesota extension. </w:t>
+      </w:r>
+    </w:p>
+    <w:p>
+      <w:pPr>
+        <w:spacing w:line="240" w:lineRule="auto"/>
+        <w:rPr>
+          <w:sz w:val="18"/>
+          <w:szCs w:val="18"/>
+        </w:rPr>
+      </w:pPr>
+      <w:r>
+        <w:rPr>
+          <w:sz w:val="18"/>
+          <w:szCs w:val="18"/>
+        </w:rPr>
+        <w:t xml:space="preserve">Han, G. (2018). Origin and evolution of the plant immune system. </w:t>
+      </w:r>
+      <w:r>
+        <w:rPr>
+          <w:i/>
+          <w:iCs/>
+          <w:sz w:val="18"/>
+          <w:szCs w:val="18"/>
+        </w:rPr>
+        <w:t>New Phytologist</w:t>
+      </w:r>
+      <w:r>
+        <w:rPr>
+          <w:sz w:val="18"/>
+          <w:szCs w:val="18"/>
+        </w:rPr>
+        <w:t>, 222(1).</w:t>
+      </w:r>
+    </w:p>
+    <w:p>
+      <w:pPr>
+        <w:spacing w:line="240" w:lineRule="auto"/>
+        <w:rPr>
+          <w:sz w:val="18"/>
+          <w:szCs w:val="18"/>
+        </w:rPr>
+      </w:pPr>
+      <w:r>
+        <w:rPr>
+          <w:sz w:val="18"/>
+          <w:szCs w:val="18"/>
+        </w:rPr>
+        <w:t>Martin</w:t>
+      </w:r>
+      <w:r>
+        <w:rPr>
+          <w:sz w:val="18"/>
+          <w:szCs w:val="18"/>
+        </w:rPr>
+        <w:t>, J</w:t>
+      </w:r>
+      <w:r>
+        <w:rPr>
+          <w:sz w:val="18"/>
+          <w:szCs w:val="18"/>
+        </w:rPr>
+        <w:t>.</w:t>
+      </w:r>
+      <w:r>
+        <w:rPr>
+          <w:sz w:val="18"/>
+          <w:szCs w:val="18"/>
+        </w:rPr>
+        <w:t xml:space="preserve">, </w:t>
+      </w:r>
+      <w:proofErr w:type="spellStart"/>
+      <w:r>
+        <w:rPr>
+          <w:sz w:val="18"/>
+          <w:szCs w:val="18"/>
+        </w:rPr>
+        <w:t>Sobrino</w:t>
+      </w:r>
+      <w:proofErr w:type="spellEnd"/>
+      <w:r>
+        <w:rPr>
+          <w:sz w:val="18"/>
+          <w:szCs w:val="18"/>
+        </w:rPr>
+        <w:t xml:space="preserve">-Plata, J., </w:t>
+      </w:r>
+      <w:r>
+        <w:rPr>
+          <w:sz w:val="18"/>
+          <w:szCs w:val="18"/>
+        </w:rPr>
+        <w:t>Rodríguez-</w:t>
+      </w:r>
+      <w:proofErr w:type="spellStart"/>
+      <w:r>
+        <w:rPr>
+          <w:sz w:val="18"/>
+          <w:szCs w:val="18"/>
+        </w:rPr>
+        <w:t>Calcerrada</w:t>
+      </w:r>
+      <w:proofErr w:type="spellEnd"/>
+      <w:r>
+        <w:rPr>
+          <w:sz w:val="18"/>
+          <w:szCs w:val="18"/>
+        </w:rPr>
+        <w:t>,</w:t>
+      </w:r>
+      <w:r>
+        <w:rPr>
+          <w:sz w:val="18"/>
+          <w:szCs w:val="18"/>
+        </w:rPr>
+        <w:t xml:space="preserve"> J., </w:t>
+      </w:r>
+      <w:proofErr w:type="spellStart"/>
+      <w:r>
+        <w:rPr>
+          <w:sz w:val="18"/>
+          <w:szCs w:val="18"/>
+        </w:rPr>
+        <w:t>Collada</w:t>
+      </w:r>
+      <w:proofErr w:type="spellEnd"/>
+      <w:r>
+        <w:rPr>
+          <w:sz w:val="18"/>
+          <w:szCs w:val="18"/>
+        </w:rPr>
+        <w:t>, C., and Gil, L.</w:t>
+      </w:r>
+      <w:r>
+        <w:rPr>
+          <w:sz w:val="18"/>
+          <w:szCs w:val="18"/>
+        </w:rPr>
+        <w:t xml:space="preserve"> (2018)</w:t>
+      </w:r>
+      <w:r>
+        <w:rPr>
+          <w:sz w:val="18"/>
+          <w:szCs w:val="18"/>
+        </w:rPr>
+        <w:t xml:space="preserve">. </w:t>
+      </w:r>
+      <w:r>
+        <w:rPr>
+          <w:sz w:val="18"/>
+          <w:szCs w:val="18"/>
+        </w:rPr>
+        <w:t>Breeding and scientific advances in the fight against Dutch elm disease: Will they allow the use of elms in forest restoration?</w:t>
+      </w:r>
+      <w:r>
+        <w:rPr>
+          <w:sz w:val="18"/>
+          <w:szCs w:val="18"/>
+        </w:rPr>
+        <w:t xml:space="preserve"> </w:t>
+      </w:r>
+      <w:r>
+        <w:rPr>
+          <w:i/>
+          <w:iCs/>
+          <w:sz w:val="18"/>
+          <w:szCs w:val="18"/>
+        </w:rPr>
+        <w:t>New Forests</w:t>
+      </w:r>
+      <w:r>
+        <w:rPr>
+          <w:i/>
+          <w:iCs/>
+          <w:sz w:val="18"/>
+          <w:szCs w:val="18"/>
+        </w:rPr>
+        <w:t>, 50.</w:t>
+      </w:r>
+    </w:p>
+    <w:p>
+      <w:pPr>
+        <w:spacing w:line="240" w:lineRule="auto"/>
+        <w:rPr>
+          <w:i/>
+          <w:iCs/>
+          <w:sz w:val="18"/>
+          <w:szCs w:val="18"/>
+        </w:rPr>
+      </w:pPr>
+      <w:r>
+        <w:rPr>
+          <w:sz w:val="18"/>
+          <w:szCs w:val="18"/>
+        </w:rPr>
+        <w:t xml:space="preserve">Otto, S. and Day, T. (2007). Deriving classic models in ecology and evolutionary biology. </w:t>
+      </w:r>
+      <w:r>
+        <w:rPr>
+          <w:i/>
+          <w:iCs/>
+          <w:sz w:val="18"/>
+          <w:szCs w:val="18"/>
+        </w:rPr>
+        <w:t xml:space="preserve">A biologist’s guide to mathematical modeling in ecology and evolution. </w:t>
+      </w:r>
+      <w:r>
+        <w:rPr>
+          <w:sz w:val="18"/>
+          <w:szCs w:val="18"/>
+        </w:rPr>
+        <w:t xml:space="preserve">Princeton University Press. </w:t>
+      </w:r>
+    </w:p>
+    <w:p>
+      <w:pPr>
+        <w:spacing w:line="240" w:lineRule="auto"/>
+        <w:rPr>
+          <w:sz w:val="18"/>
+          <w:szCs w:val="18"/>
+        </w:rPr>
+      </w:pPr>
+      <w:r>
+        <w:rPr>
+          <w:sz w:val="18"/>
+          <w:szCs w:val="18"/>
+        </w:rPr>
+        <w:t>Po</w:t>
+      </w:r>
+      <w:r>
+        <w:rPr>
+          <w:sz w:val="18"/>
+          <w:szCs w:val="18"/>
+        </w:rPr>
+        <w:t>tter</w:t>
+      </w:r>
+      <w:r>
+        <w:rPr>
+          <w:sz w:val="18"/>
+          <w:szCs w:val="18"/>
+        </w:rPr>
+        <w:t>, K</w:t>
+      </w:r>
+      <w:r>
+        <w:rPr>
+          <w:sz w:val="18"/>
+          <w:szCs w:val="18"/>
+        </w:rPr>
+        <w:t>.</w:t>
+      </w:r>
+      <w:r>
+        <w:rPr>
+          <w:sz w:val="18"/>
+          <w:szCs w:val="18"/>
+        </w:rPr>
+        <w:t xml:space="preserve">, </w:t>
+      </w:r>
+      <w:proofErr w:type="spellStart"/>
+      <w:r>
+        <w:rPr>
+          <w:sz w:val="18"/>
+          <w:szCs w:val="18"/>
+        </w:rPr>
+        <w:t>Escanferla</w:t>
+      </w:r>
+      <w:proofErr w:type="spellEnd"/>
+      <w:r>
+        <w:rPr>
+          <w:sz w:val="18"/>
+          <w:szCs w:val="18"/>
+        </w:rPr>
+        <w:t>, M., Jetton, R., and Man, G.</w:t>
+      </w:r>
+      <w:r>
+        <w:rPr>
+          <w:sz w:val="18"/>
+          <w:szCs w:val="18"/>
+        </w:rPr>
+        <w:t xml:space="preserve"> (2019)</w:t>
+      </w:r>
+      <w:r>
+        <w:rPr>
+          <w:sz w:val="18"/>
+          <w:szCs w:val="18"/>
+        </w:rPr>
+        <w:t>. Important insect and disease threats to United States tree species and geographic patterns of their potential impacts.</w:t>
+      </w:r>
+      <w:r>
+        <w:rPr>
+          <w:sz w:val="18"/>
+          <w:szCs w:val="18"/>
+        </w:rPr>
+        <w:t xml:space="preserve"> </w:t>
+      </w:r>
+      <w:r>
+        <w:rPr>
+          <w:i/>
+          <w:iCs/>
+          <w:sz w:val="18"/>
+          <w:szCs w:val="18"/>
+        </w:rPr>
+        <w:t>Forests</w:t>
+      </w:r>
+      <w:r>
+        <w:rPr>
+          <w:i/>
+          <w:iCs/>
+          <w:sz w:val="18"/>
+          <w:szCs w:val="18"/>
+        </w:rPr>
+        <w:t>, 10(4).</w:t>
+      </w:r>
+    </w:p>
+    <w:p>
+      <w:pPr>
+        <w:spacing w:line="240" w:lineRule="auto"/>
+        <w:rPr>
+          <w:sz w:val="18"/>
+          <w:szCs w:val="18"/>
+        </w:rPr>
+      </w:pPr>
+      <w:r>
+        <w:rPr>
+          <w:sz w:val="18"/>
+          <w:szCs w:val="18"/>
+        </w:rPr>
+        <w:t>Sniezko</w:t>
+      </w:r>
+      <w:r>
+        <w:rPr>
+          <w:sz w:val="18"/>
+          <w:szCs w:val="18"/>
+        </w:rPr>
+        <w:t>, R.</w:t>
+      </w:r>
+      <w:r>
+        <w:rPr>
+          <w:sz w:val="18"/>
+          <w:szCs w:val="18"/>
+        </w:rPr>
+        <w:t xml:space="preserve"> and Koch</w:t>
+      </w:r>
+      <w:r>
+        <w:rPr>
+          <w:sz w:val="18"/>
+          <w:szCs w:val="18"/>
+        </w:rPr>
+        <w:t>, J.</w:t>
+      </w:r>
+      <w:r>
+        <w:rPr>
+          <w:sz w:val="18"/>
+          <w:szCs w:val="18"/>
+        </w:rPr>
+        <w:t xml:space="preserve"> (2017)</w:t>
+      </w:r>
+      <w:r>
+        <w:rPr>
+          <w:sz w:val="18"/>
+          <w:szCs w:val="18"/>
+        </w:rPr>
+        <w:t>. Breeding trees resistant to insects and diseases: putting theory into application.</w:t>
+      </w:r>
+      <w:r>
+        <w:rPr>
+          <w:sz w:val="18"/>
+          <w:szCs w:val="18"/>
+        </w:rPr>
+        <w:t xml:space="preserve"> </w:t>
+      </w:r>
+      <w:r>
+        <w:rPr>
+          <w:i/>
+          <w:iCs/>
+          <w:sz w:val="18"/>
+          <w:szCs w:val="18"/>
+        </w:rPr>
+        <w:t>Forest Invasions</w:t>
+      </w:r>
+      <w:r>
+        <w:rPr>
+          <w:i/>
+          <w:iCs/>
+          <w:sz w:val="18"/>
+          <w:szCs w:val="18"/>
+        </w:rPr>
+        <w:t xml:space="preserve">, </w:t>
+      </w:r>
+      <w:r>
+        <w:rPr>
+          <w:sz w:val="18"/>
+          <w:szCs w:val="18"/>
+        </w:rPr>
+        <w:t>19(11).</w:t>
+      </w:r>
+    </w:p>
+    <w:p>
+      <w:pPr>
+        <w:spacing w:line="240" w:lineRule="auto"/>
+        <w:rPr>
+          <w:sz w:val="18"/>
+          <w:szCs w:val="18"/>
+        </w:rPr>
+      </w:pPr>
+      <w:proofErr w:type="spellStart"/>
+      <w:r>
+        <w:rPr>
+          <w:sz w:val="18"/>
+          <w:szCs w:val="18"/>
+        </w:rPr>
+        <w:t>Soetaert</w:t>
+      </w:r>
+      <w:proofErr w:type="spellEnd"/>
+      <w:r>
+        <w:rPr>
+          <w:sz w:val="18"/>
+          <w:szCs w:val="18"/>
+        </w:rPr>
+        <w:t xml:space="preserve"> K, </w:t>
+      </w:r>
+      <w:proofErr w:type="spellStart"/>
+      <w:r>
+        <w:rPr>
+          <w:sz w:val="18"/>
+          <w:szCs w:val="18"/>
+        </w:rPr>
+        <w:t>Petzoldt</w:t>
+      </w:r>
+      <w:proofErr w:type="spellEnd"/>
+      <w:r>
+        <w:rPr>
+          <w:sz w:val="18"/>
+          <w:szCs w:val="18"/>
+        </w:rPr>
+        <w:t xml:space="preserve"> T, </w:t>
+      </w:r>
+      <w:r>
+        <w:rPr>
+          <w:sz w:val="18"/>
+          <w:szCs w:val="18"/>
+        </w:rPr>
+        <w:t xml:space="preserve">and </w:t>
+      </w:r>
+      <w:r>
+        <w:rPr>
+          <w:sz w:val="18"/>
+          <w:szCs w:val="18"/>
+        </w:rPr>
+        <w:t>Setzer RW</w:t>
+      </w:r>
+      <w:r>
+        <w:rPr>
+          <w:sz w:val="18"/>
+          <w:szCs w:val="18"/>
+        </w:rPr>
+        <w:t>. (2010)</w:t>
+      </w:r>
+      <w:r>
+        <w:rPr>
+          <w:sz w:val="18"/>
+          <w:szCs w:val="18"/>
+        </w:rPr>
+        <w:t xml:space="preserve">. Solving differential equations in r: Package </w:t>
+      </w:r>
+      <w:proofErr w:type="spellStart"/>
+      <w:r>
+        <w:rPr>
+          <w:sz w:val="18"/>
+          <w:szCs w:val="18"/>
+        </w:rPr>
+        <w:t>deSolve</w:t>
+      </w:r>
+      <w:proofErr w:type="spellEnd"/>
+      <w:r>
+        <w:rPr>
+          <w:sz w:val="18"/>
+          <w:szCs w:val="18"/>
+        </w:rPr>
+        <w:t xml:space="preserve">. </w:t>
+      </w:r>
+      <w:r>
+        <w:rPr>
+          <w:i/>
+          <w:iCs/>
+          <w:sz w:val="18"/>
+          <w:szCs w:val="18"/>
+        </w:rPr>
+        <w:t>Journal of Statistical Software</w:t>
+      </w:r>
+      <w:r>
+        <w:rPr>
+          <w:sz w:val="18"/>
+          <w:szCs w:val="18"/>
+        </w:rPr>
+        <w:t xml:space="preserve">, </w:t>
+      </w:r>
+      <w:r>
+        <w:rPr>
+          <w:sz w:val="18"/>
+          <w:szCs w:val="18"/>
+        </w:rPr>
+        <w:t>33</w:t>
+      </w:r>
+      <w:r>
+        <w:rPr>
+          <w:sz w:val="18"/>
+          <w:szCs w:val="18"/>
+        </w:rPr>
+        <w:t>.</w:t>
+      </w:r>
     </w:p>
     <w:sectPr>
       <w:pgSz w:w="12240" w:h="15840"/>
@@ -3791,8 +5245,192 @@
       </w:pPr>
     </w:lvl>
   </w:abstractNum>
+  <w:abstractNum w:abstractNumId="1" w15:restartNumberingAfterBreak="0">
+    <w:nsid w:val="371D0E1B"/>
+    <w:multiLevelType w:val="hybridMultilevel"/>
+    <w:tmpl w:val="613255D8"/>
+    <w:lvl w:ilvl="0" w:tplc="73261A96">
+      <w:start w:val="1"/>
+      <w:numFmt w:val="upperRoman"/>
+      <w:lvlText w:val="%1."/>
+      <w:lvlJc w:val="left"/>
+      <w:pPr>
+        <w:ind w:left="1080" w:hanging="720"/>
+      </w:pPr>
+      <w:rPr>
+        <w:rFonts w:hint="default"/>
+      </w:rPr>
+    </w:lvl>
+    <w:lvl w:ilvl="1" w:tplc="04090019" w:tentative="1">
+      <w:start w:val="1"/>
+      <w:numFmt w:val="lowerLetter"/>
+      <w:lvlText w:val="%2."/>
+      <w:lvlJc w:val="left"/>
+      <w:pPr>
+        <w:ind w:left="1440" w:hanging="360"/>
+      </w:pPr>
+    </w:lvl>
+    <w:lvl w:ilvl="2" w:tplc="0409001B" w:tentative="1">
+      <w:start w:val="1"/>
+      <w:numFmt w:val="lowerRoman"/>
+      <w:lvlText w:val="%3."/>
+      <w:lvlJc w:val="right"/>
+      <w:pPr>
+        <w:ind w:left="2160" w:hanging="180"/>
+      </w:pPr>
+    </w:lvl>
+    <w:lvl w:ilvl="3" w:tplc="0409000F" w:tentative="1">
+      <w:start w:val="1"/>
+      <w:numFmt w:val="decimal"/>
+      <w:lvlText w:val="%4."/>
+      <w:lvlJc w:val="left"/>
+      <w:pPr>
+        <w:ind w:left="2880" w:hanging="360"/>
+      </w:pPr>
+    </w:lvl>
+    <w:lvl w:ilvl="4" w:tplc="04090019" w:tentative="1">
+      <w:start w:val="1"/>
+      <w:numFmt w:val="lowerLetter"/>
+      <w:lvlText w:val="%5."/>
+      <w:lvlJc w:val="left"/>
+      <w:pPr>
+        <w:ind w:left="3600" w:hanging="360"/>
+      </w:pPr>
+    </w:lvl>
+    <w:lvl w:ilvl="5" w:tplc="0409001B" w:tentative="1">
+      <w:start w:val="1"/>
+      <w:numFmt w:val="lowerRoman"/>
+      <w:lvlText w:val="%6."/>
+      <w:lvlJc w:val="right"/>
+      <w:pPr>
+        <w:ind w:left="4320" w:hanging="180"/>
+      </w:pPr>
+    </w:lvl>
+    <w:lvl w:ilvl="6" w:tplc="0409000F" w:tentative="1">
+      <w:start w:val="1"/>
+      <w:numFmt w:val="decimal"/>
+      <w:lvlText w:val="%7."/>
+      <w:lvlJc w:val="left"/>
+      <w:pPr>
+        <w:ind w:left="5040" w:hanging="360"/>
+      </w:pPr>
+    </w:lvl>
+    <w:lvl w:ilvl="7" w:tplc="04090019" w:tentative="1">
+      <w:start w:val="1"/>
+      <w:numFmt w:val="lowerLetter"/>
+      <w:lvlText w:val="%8."/>
+      <w:lvlJc w:val="left"/>
+      <w:pPr>
+        <w:ind w:left="5760" w:hanging="360"/>
+      </w:pPr>
+    </w:lvl>
+    <w:lvl w:ilvl="8" w:tplc="0409001B" w:tentative="1">
+      <w:start w:val="1"/>
+      <w:numFmt w:val="lowerRoman"/>
+      <w:lvlText w:val="%9."/>
+      <w:lvlJc w:val="right"/>
+      <w:pPr>
+        <w:ind w:left="6480" w:hanging="180"/>
+      </w:pPr>
+    </w:lvl>
+  </w:abstractNum>
+  <w:abstractNum w:abstractNumId="2" w15:restartNumberingAfterBreak="0">
+    <w:nsid w:val="6A5E63A7"/>
+    <w:multiLevelType w:val="hybridMultilevel"/>
+    <w:tmpl w:val="2E3863F6"/>
+    <w:lvl w:ilvl="0" w:tplc="FFFFFFFF">
+      <w:start w:val="1"/>
+      <w:numFmt w:val="decimal"/>
+      <w:lvlText w:val="%1)"/>
+      <w:lvlJc w:val="left"/>
+      <w:pPr>
+        <w:ind w:left="1080" w:hanging="360"/>
+      </w:pPr>
+      <w:rPr>
+        <w:rFonts w:hint="default"/>
+      </w:rPr>
+    </w:lvl>
+    <w:lvl w:ilvl="1" w:tplc="FFFFFFFF" w:tentative="1">
+      <w:start w:val="1"/>
+      <w:numFmt w:val="lowerLetter"/>
+      <w:lvlText w:val="%2."/>
+      <w:lvlJc w:val="left"/>
+      <w:pPr>
+        <w:ind w:left="1800" w:hanging="360"/>
+      </w:pPr>
+    </w:lvl>
+    <w:lvl w:ilvl="2" w:tplc="FFFFFFFF" w:tentative="1">
+      <w:start w:val="1"/>
+      <w:numFmt w:val="lowerRoman"/>
+      <w:lvlText w:val="%3."/>
+      <w:lvlJc w:val="right"/>
+      <w:pPr>
+        <w:ind w:left="2520" w:hanging="180"/>
+      </w:pPr>
+    </w:lvl>
+    <w:lvl w:ilvl="3" w:tplc="FFFFFFFF" w:tentative="1">
+      <w:start w:val="1"/>
+      <w:numFmt w:val="decimal"/>
+      <w:lvlText w:val="%4."/>
+      <w:lvlJc w:val="left"/>
+      <w:pPr>
+        <w:ind w:left="3240" w:hanging="360"/>
+      </w:pPr>
+    </w:lvl>
+    <w:lvl w:ilvl="4" w:tplc="FFFFFFFF" w:tentative="1">
+      <w:start w:val="1"/>
+      <w:numFmt w:val="lowerLetter"/>
+      <w:lvlText w:val="%5."/>
+      <w:lvlJc w:val="left"/>
+      <w:pPr>
+        <w:ind w:left="3960" w:hanging="360"/>
+      </w:pPr>
+    </w:lvl>
+    <w:lvl w:ilvl="5" w:tplc="FFFFFFFF" w:tentative="1">
+      <w:start w:val="1"/>
+      <w:numFmt w:val="lowerRoman"/>
+      <w:lvlText w:val="%6."/>
+      <w:lvlJc w:val="right"/>
+      <w:pPr>
+        <w:ind w:left="4680" w:hanging="180"/>
+      </w:pPr>
+    </w:lvl>
+    <w:lvl w:ilvl="6" w:tplc="FFFFFFFF" w:tentative="1">
+      <w:start w:val="1"/>
+      <w:numFmt w:val="decimal"/>
+      <w:lvlText w:val="%7."/>
+      <w:lvlJc w:val="left"/>
+      <w:pPr>
+        <w:ind w:left="5400" w:hanging="360"/>
+      </w:pPr>
+    </w:lvl>
+    <w:lvl w:ilvl="7" w:tplc="FFFFFFFF" w:tentative="1">
+      <w:start w:val="1"/>
+      <w:numFmt w:val="lowerLetter"/>
+      <w:lvlText w:val="%8."/>
+      <w:lvlJc w:val="left"/>
+      <w:pPr>
+        <w:ind w:left="6120" w:hanging="360"/>
+      </w:pPr>
+    </w:lvl>
+    <w:lvl w:ilvl="8" w:tplc="FFFFFFFF" w:tentative="1">
+      <w:start w:val="1"/>
+      <w:numFmt w:val="lowerRoman"/>
+      <w:lvlText w:val="%9."/>
+      <w:lvlJc w:val="right"/>
+      <w:pPr>
+        <w:ind w:left="6840" w:hanging="180"/>
+      </w:pPr>
+    </w:lvl>
+  </w:abstractNum>
   <w:num w:numId="1" w16cid:durableId="287586949">
     <w:abstractNumId w:val="0"/>
+  </w:num>
+  <w:num w:numId="2" w16cid:durableId="1103956278">
+    <w:abstractNumId w:val="2"/>
+  </w:num>
+  <w:num w:numId="3" w16cid:durableId="1548100864">
+    <w:abstractNumId w:val="1"/>
   </w:num>
 </w:numbering>
 </file>
@@ -4267,37 +5905,6 @@
 </w:styles>
 </file>
 
-<file path=word/ink/ink1.xml><?xml version="1.0" encoding="utf-8"?>
-<inkml:ink xmlns:inkml="http://www.w3.org/2003/InkML">
-  <inkml:definitions>
-    <inkml:context xml:id="ctx0">
-      <inkml:inkSource xml:id="inkSrc0">
-        <inkml:traceFormat>
-          <inkml:channel name="X" type="integer" min="-2.14748E9" max="2.14748E9" units="cm"/>
-          <inkml:channel name="Y" type="integer" min="-2.14748E9" max="2.14748E9" units="cm"/>
-          <inkml:channel name="F" type="integer" max="32767" units="dev"/>
-          <inkml:channel name="OA" type="integer" max="360" units="deg"/>
-          <inkml:channel name="OE" type="integer" max="90" units="deg"/>
-        </inkml:traceFormat>
-        <inkml:channelProperties>
-          <inkml:channelProperty channel="X" name="resolution" value="1000" units="1/cm"/>
-          <inkml:channelProperty channel="Y" name="resolution" value="1000" units="1/cm"/>
-          <inkml:channelProperty channel="F" name="resolution" value="0" units="1/dev"/>
-          <inkml:channelProperty channel="OA" name="resolution" value="1000" units="1/deg"/>
-          <inkml:channelProperty channel="OE" name="resolution" value="1000" units="1/deg"/>
-        </inkml:channelProperties>
-      </inkml:inkSource>
-      <inkml:timestamp xml:id="ts0" timeString="2022-11-29T21:37:17.133"/>
-    </inkml:context>
-    <inkml:brush xml:id="br0">
-      <inkml:brushProperty name="width" value="0.05" units="cm"/>
-      <inkml:brushProperty name="height" value="0.05" units="cm"/>
-    </inkml:brush>
-  </inkml:definitions>
-  <inkml:trace contextRef="#ctx0" brushRef="#br0">6 4925 10136 0 0,'-1'-7'223'0'0,"0"5"-156"0"0,0-1 0 0 0,1 0 0 0 0,-1 1 0 0 0,1-1 0 0 0,-1 0 1 0 0,1 1-1 0 0,0-1 0 0 0,0 0 0 0 0,0 1 0 0 0,0-1 0 0 0,1 0 1 0 0,1-4-1 0 0,6-14 772 0 0,-4 12 297 0 0,0 0 1 0 0,9-15 0 0 0,-2 7-804 0 0,-6 8-315 0 0,1 0 0 0 0,1 0 0 0 0,10-11 0 0 0,-3 6 226 0 0,0 0 1 0 0,0-1-1 0 0,-2-1 0 0 0,0 0 0 0 0,19-35 0 0 0,-17 21 74 0 0,-2-1-1 0 0,9-34 0 0 0,-17 48-183 0 0,0-1-1 0 0,-1 0 0 0 0,-1 0 1 0 0,-1 0-1 0 0,-1-24 0 0 0,-3-20 75 0 0,-8-80 8 0 0,-36-199-150 0 0,17 124-68 0 0,-2-148 2 0 0,32-111-141 0 0,45-37-58 0 0,40 3 33 0 0,29 41-140 0 0,28 9-612 0 0,-35 125-2145 0 0,-26 86 1255 0 0,-6 19-14 0 0</inkml:trace>
-</inkml:ink>
-</file>
-
 <file path=word/theme/theme1.xml><?xml version="1.0" encoding="utf-8"?>
 <a:theme xmlns:a="http://schemas.openxmlformats.org/drawingml/2006/main" name="Office Theme">
   <a:themeElements>

</xml_diff>